<commit_message>
adequação do documento de requisitos de acordo com o cliente
</commit_message>
<xml_diff>
--- a/Documento de Requisitos Engenharia de Software.docx
+++ b/Documento de Requisitos Engenharia de Software.docx
@@ -228,16 +228,7 @@
           <w:sz w:val="28"/>
           <w:szCs w:val="28"/>
         </w:rPr>
-        <w:t xml:space="preserve">Versão </w:t>
-      </w:r>
-      <w:r>
-        <w:rPr>
-          <w:rFonts w:cs="Arial" w:ascii="Arial" w:hAnsi="Arial"/>
-          <w:color w:val="000000" w:themeColor="text1"/>
-          <w:sz w:val="28"/>
-          <w:szCs w:val="28"/>
-        </w:rPr>
-        <w:t>1</w:t>
+        <w:t>Versão 1</w:t>
       </w:r>
     </w:p>
     <w:p>
@@ -822,7 +813,7 @@
       <w:tblPr>
         <w:tblW w:w="8804" w:type="dxa"/>
         <w:jc w:val="left"/>
-        <w:tblInd w:w="102" w:type="dxa"/>
+        <w:tblInd w:w="95" w:type="dxa"/>
         <w:tblBorders>
           <w:top w:val="single" w:sz="6" w:space="0" w:color="000001"/>
           <w:left w:val="single" w:sz="6" w:space="0" w:color="000001"/>
@@ -831,15 +822,15 @@
         </w:tblBorders>
         <w:tblCellMar>
           <w:top w:w="0" w:type="dxa"/>
-          <w:left w:w="92" w:type="dxa"/>
+          <w:left w:w="84" w:type="dxa"/>
           <w:bottom w:w="0" w:type="dxa"/>
           <w:right w:w="108" w:type="dxa"/>
         </w:tblCellMar>
         <w:tblLook w:val="0000"/>
       </w:tblPr>
       <w:tblGrid>
-        <w:gridCol w:w="1274"/>
-        <w:gridCol w:w="993"/>
+        <w:gridCol w:w="1273"/>
+        <w:gridCol w:w="994"/>
         <w:gridCol w:w="4536"/>
         <w:gridCol w:w="2000"/>
       </w:tblGrid>
@@ -847,7 +838,7 @@
         <w:trPr/>
         <w:tc>
           <w:tcPr>
-            <w:tcW w:w="1274" w:type="dxa"/>
+            <w:tcW w:w="1273" w:type="dxa"/>
             <w:tcBorders>
               <w:top w:val="single" w:sz="6" w:space="0" w:color="000001"/>
               <w:left w:val="single" w:sz="6" w:space="0" w:color="000001"/>
@@ -856,7 +847,7 @@
             </w:tcBorders>
             <w:shd w:color="auto" w:fill="DFDFDF" w:val="clear"/>
             <w:tcMar>
-              <w:left w:w="92" w:type="dxa"/>
+              <w:left w:w="84" w:type="dxa"/>
             </w:tcMar>
           </w:tcPr>
           <w:p>
@@ -884,7 +875,7 @@
         </w:tc>
         <w:tc>
           <w:tcPr>
-            <w:tcW w:w="993" w:type="dxa"/>
+            <w:tcW w:w="994" w:type="dxa"/>
             <w:tcBorders>
               <w:top w:val="single" w:sz="6" w:space="0" w:color="000001"/>
               <w:left w:val="single" w:sz="6" w:space="0" w:color="000001"/>
@@ -893,7 +884,7 @@
             </w:tcBorders>
             <w:shd w:color="auto" w:fill="DFDFDF" w:val="clear"/>
             <w:tcMar>
-              <w:left w:w="92" w:type="dxa"/>
+              <w:left w:w="84" w:type="dxa"/>
             </w:tcMar>
           </w:tcPr>
           <w:p>
@@ -930,7 +921,7 @@
             </w:tcBorders>
             <w:shd w:color="auto" w:fill="DFDFDF" w:val="clear"/>
             <w:tcMar>
-              <w:left w:w="92" w:type="dxa"/>
+              <w:left w:w="84" w:type="dxa"/>
             </w:tcMar>
           </w:tcPr>
           <w:p>
@@ -969,7 +960,7 @@
             </w:tcBorders>
             <w:shd w:color="auto" w:fill="DFDFDF" w:val="clear"/>
             <w:tcMar>
-              <w:left w:w="92" w:type="dxa"/>
+              <w:left w:w="84" w:type="dxa"/>
             </w:tcMar>
           </w:tcPr>
           <w:p>
@@ -998,7 +989,7 @@
         <w:trPr/>
         <w:tc>
           <w:tcPr>
-            <w:tcW w:w="1274" w:type="dxa"/>
+            <w:tcW w:w="1273" w:type="dxa"/>
             <w:tcBorders>
               <w:top w:val="single" w:sz="6" w:space="0" w:color="000001"/>
               <w:left w:val="single" w:sz="6" w:space="0" w:color="000001"/>
@@ -1007,7 +998,7 @@
             </w:tcBorders>
             <w:shd w:color="auto" w:fill="auto" w:val="clear"/>
             <w:tcMar>
-              <w:left w:w="92" w:type="dxa"/>
+              <w:left w:w="84" w:type="dxa"/>
             </w:tcMar>
           </w:tcPr>
           <w:p>
@@ -1031,7 +1022,7 @@
         </w:tc>
         <w:tc>
           <w:tcPr>
-            <w:tcW w:w="993" w:type="dxa"/>
+            <w:tcW w:w="994" w:type="dxa"/>
             <w:tcBorders>
               <w:top w:val="single" w:sz="6" w:space="0" w:color="000001"/>
               <w:left w:val="single" w:sz="6" w:space="0" w:color="000001"/>
@@ -1040,7 +1031,7 @@
             </w:tcBorders>
             <w:shd w:color="auto" w:fill="auto" w:val="clear"/>
             <w:tcMar>
-              <w:left w:w="92" w:type="dxa"/>
+              <w:left w:w="84" w:type="dxa"/>
             </w:tcMar>
           </w:tcPr>
           <w:p>
@@ -1073,7 +1064,7 @@
             </w:tcBorders>
             <w:shd w:color="auto" w:fill="auto" w:val="clear"/>
             <w:tcMar>
-              <w:left w:w="92" w:type="dxa"/>
+              <w:left w:w="84" w:type="dxa"/>
             </w:tcMar>
           </w:tcPr>
           <w:p>
@@ -1108,7 +1099,7 @@
             </w:tcBorders>
             <w:shd w:color="auto" w:fill="auto" w:val="clear"/>
             <w:tcMar>
-              <w:left w:w="92" w:type="dxa"/>
+              <w:left w:w="84" w:type="dxa"/>
             </w:tcMar>
           </w:tcPr>
           <w:p>
@@ -1135,7 +1126,7 @@
         <w:trPr/>
         <w:tc>
           <w:tcPr>
-            <w:tcW w:w="1274" w:type="dxa"/>
+            <w:tcW w:w="1273" w:type="dxa"/>
             <w:tcBorders>
               <w:top w:val="single" w:sz="6" w:space="0" w:color="000001"/>
               <w:left w:val="single" w:sz="6" w:space="0" w:color="000001"/>
@@ -1144,7 +1135,7 @@
             </w:tcBorders>
             <w:shd w:color="auto" w:fill="auto" w:val="clear"/>
             <w:tcMar>
-              <w:left w:w="92" w:type="dxa"/>
+              <w:left w:w="84" w:type="dxa"/>
             </w:tcMar>
           </w:tcPr>
           <w:p>
@@ -1168,7 +1159,7 @@
         </w:tc>
         <w:tc>
           <w:tcPr>
-            <w:tcW w:w="993" w:type="dxa"/>
+            <w:tcW w:w="994" w:type="dxa"/>
             <w:tcBorders>
               <w:top w:val="single" w:sz="6" w:space="0" w:color="000001"/>
               <w:left w:val="single" w:sz="6" w:space="0" w:color="000001"/>
@@ -1177,7 +1168,7 @@
             </w:tcBorders>
             <w:shd w:color="auto" w:fill="auto" w:val="clear"/>
             <w:tcMar>
-              <w:left w:w="92" w:type="dxa"/>
+              <w:left w:w="84" w:type="dxa"/>
             </w:tcMar>
           </w:tcPr>
           <w:p>
@@ -1210,7 +1201,7 @@
             </w:tcBorders>
             <w:shd w:color="auto" w:fill="auto" w:val="clear"/>
             <w:tcMar>
-              <w:left w:w="92" w:type="dxa"/>
+              <w:left w:w="84" w:type="dxa"/>
             </w:tcMar>
           </w:tcPr>
           <w:p>
@@ -1245,7 +1236,7 @@
             </w:tcBorders>
             <w:shd w:color="auto" w:fill="auto" w:val="clear"/>
             <w:tcMar>
-              <w:left w:w="92" w:type="dxa"/>
+              <w:left w:w="84" w:type="dxa"/>
             </w:tcMar>
           </w:tcPr>
           <w:p>
@@ -1272,7 +1263,7 @@
         <w:trPr/>
         <w:tc>
           <w:tcPr>
-            <w:tcW w:w="1274" w:type="dxa"/>
+            <w:tcW w:w="1273" w:type="dxa"/>
             <w:tcBorders>
               <w:top w:val="single" w:sz="6" w:space="0" w:color="000001"/>
               <w:left w:val="single" w:sz="6" w:space="0" w:color="000001"/>
@@ -1281,7 +1272,7 @@
             </w:tcBorders>
             <w:shd w:color="auto" w:fill="auto" w:val="clear"/>
             <w:tcMar>
-              <w:left w:w="92" w:type="dxa"/>
+              <w:left w:w="84" w:type="dxa"/>
             </w:tcMar>
           </w:tcPr>
           <w:p>
@@ -1305,7 +1296,7 @@
         </w:tc>
         <w:tc>
           <w:tcPr>
-            <w:tcW w:w="993" w:type="dxa"/>
+            <w:tcW w:w="994" w:type="dxa"/>
             <w:tcBorders>
               <w:top w:val="single" w:sz="6" w:space="0" w:color="000001"/>
               <w:left w:val="single" w:sz="6" w:space="0" w:color="000001"/>
@@ -1314,7 +1305,7 @@
             </w:tcBorders>
             <w:shd w:color="auto" w:fill="auto" w:val="clear"/>
             <w:tcMar>
-              <w:left w:w="92" w:type="dxa"/>
+              <w:left w:w="84" w:type="dxa"/>
             </w:tcMar>
           </w:tcPr>
           <w:p>
@@ -1347,7 +1338,7 @@
             </w:tcBorders>
             <w:shd w:color="auto" w:fill="auto" w:val="clear"/>
             <w:tcMar>
-              <w:left w:w="92" w:type="dxa"/>
+              <w:left w:w="84" w:type="dxa"/>
             </w:tcMar>
           </w:tcPr>
           <w:p>
@@ -1382,7 +1373,7 @@
             </w:tcBorders>
             <w:shd w:color="auto" w:fill="auto" w:val="clear"/>
             <w:tcMar>
-              <w:left w:w="92" w:type="dxa"/>
+              <w:left w:w="84" w:type="dxa"/>
             </w:tcMar>
           </w:tcPr>
           <w:p>
@@ -1567,23 +1558,7 @@
           <w:bCs/>
           <w:color w:val="000000"/>
         </w:rPr>
-        <w:t xml:space="preserve"> como a estrutura viária, a rede de esgoto e água, </w:t>
-      </w:r>
-      <w:r>
-        <w:rPr>
-          <w:rFonts w:cs="Arial" w:ascii="Arial" w:hAnsi="Arial"/>
-          <w:bCs/>
-          <w:color w:val="000000"/>
-        </w:rPr>
-        <w:t xml:space="preserve">a </w:t>
-      </w:r>
-      <w:r>
-        <w:rPr>
-          <w:rFonts w:cs="Arial" w:ascii="Arial" w:hAnsi="Arial"/>
-          <w:bCs/>
-          <w:color w:val="000000"/>
-        </w:rPr>
-        <w:t>iluminação public</w:t>
+        <w:t xml:space="preserve"> como a estrutura viária, a rede de esgoto e água, a iluminação publi</w:t>
       </w:r>
       <w:bookmarkStart w:id="0" w:name="__DdeLink__577_1275665660"/>
       <w:bookmarkEnd w:id="0"/>
@@ -1593,23 +1568,7 @@
           <w:bCs/>
           <w:color w:val="000000"/>
         </w:rPr>
-        <w:t xml:space="preserve">a </w:t>
-      </w:r>
-      <w:r>
-        <w:rPr>
-          <w:rFonts w:cs="Arial" w:ascii="Arial" w:hAnsi="Arial"/>
-          <w:bCs/>
-          <w:color w:val="000000"/>
-        </w:rPr>
-        <w:t>e a  rede de distribuição de energia</w:t>
-      </w:r>
-      <w:r>
-        <w:rPr>
-          <w:rFonts w:cs="Arial" w:ascii="Arial" w:hAnsi="Arial"/>
-          <w:bCs/>
-          <w:color w:val="000000"/>
-        </w:rPr>
-        <w:t>. A população sofre com esses problemas que causam prejuízos mat</w:t>
+        <w:t>ca e a  rede de distribuição de energia. A população sofre com esses problemas que causam prejuízos mat</w:t>
       </w:r>
       <w:ins w:id="2" w:author="Daricélio" w:date="2018-11-28T17:53:00Z">
         <w:r>
@@ -1673,63 +1632,7 @@
           <w:bCs/>
           <w:color w:val="000000"/>
         </w:rPr>
-        <w:t xml:space="preserve"> na comunicação entre a população e as prefeituras, </w:t>
-      </w:r>
-      <w:r>
-        <w:rPr>
-          <w:rFonts w:cs="Arial" w:ascii="Arial" w:hAnsi="Arial"/>
-          <w:bCs/>
-          <w:color w:val="000000"/>
-        </w:rPr>
-        <w:t>e muitas vezes o descaso da administração publica como os problemas da cidade, muitas vezes acaba passando despercebido e faz com que os problemas estruturais perdurem por muito tempo.   Deste modo a solução proposta ao cliente visa</w:t>
-      </w:r>
-      <w:r>
-        <w:rPr>
-          <w:rFonts w:cs="Arial" w:ascii="Arial" w:hAnsi="Arial"/>
-          <w:bCs/>
-          <w:color w:val="000000"/>
-        </w:rPr>
-        <w:t xml:space="preserve"> </w:t>
-      </w:r>
-      <w:r>
-        <w:rPr>
-          <w:rFonts w:cs="Arial" w:ascii="Arial" w:hAnsi="Arial"/>
-          <w:bCs/>
-          <w:color w:val="000000"/>
-        </w:rPr>
-        <w:t>disponibilizar uma</w:t>
-      </w:r>
-      <w:r>
-        <w:rPr>
-          <w:rFonts w:cs="Arial" w:ascii="Arial" w:hAnsi="Arial"/>
-          <w:bCs/>
-          <w:color w:val="000000"/>
-        </w:rPr>
-        <w:t xml:space="preserve"> plataforma que </w:t>
-      </w:r>
-      <w:r>
-        <w:rPr>
-          <w:rFonts w:cs="Arial" w:ascii="Arial" w:hAnsi="Arial"/>
-          <w:bCs/>
-          <w:color w:val="000000"/>
-        </w:rPr>
-        <w:t>permita aos cidadãos listarem</w:t>
-      </w:r>
-      <w:r>
-        <w:rPr>
-          <w:rFonts w:cs="Arial" w:ascii="Arial" w:hAnsi="Arial"/>
-          <w:bCs/>
-          <w:color w:val="000000"/>
-        </w:rPr>
-        <w:t xml:space="preserve"> os problemas estruturais existentes na </w:t>
-      </w:r>
-      <w:r>
-        <w:rPr>
-          <w:rFonts w:cs="Arial" w:ascii="Arial" w:hAnsi="Arial"/>
-          <w:bCs/>
-          <w:color w:val="000000"/>
-        </w:rPr>
-        <w:t>cidade, e que propicie ao cliente o levantamento desses dados.</w:t>
+        <w:t xml:space="preserve"> na comunicação entre a população e as prefeituras, e muitas vezes o descaso da administração publica como os problemas da cidade, muitas vezes acaba passando despercebido e faz com que os problemas estruturais perdurem por muito tempo.   Deste modo a solução proposta ao cliente visa disponibilizar uma plataforma que permita aos cidadãos listarem os problemas estruturais existentes na cidade, e que propicie ao cliente o levantamento desses dados.</w:t>
       </w:r>
       <w:r>
         <w:rPr>
@@ -1796,23 +1699,7 @@
           <w:bCs/>
           <w:color w:val="000000"/>
         </w:rPr>
-        <w:t xml:space="preserve"> que permita a usuários cadastrados inserir e manter descrições de problemas estruturais em um mapa da cidade onde mora. O problema deve pertencer a um de cinco tipos: estrutura viária, rede de esgoto, rede de água e iluminação publica. Usuários não cadastrados podem consultar o mapa com os problemas, </w:t>
-      </w:r>
-      <w:r>
-        <w:rPr>
-          <w:rFonts w:cs="Arial" w:ascii="Arial" w:hAnsi="Arial"/>
-          <w:bCs/>
-          <w:color w:val="000000"/>
-        </w:rPr>
-        <w:t>mas não poderão inseri novos sem cadastro</w:t>
-      </w:r>
-      <w:r>
-        <w:rPr>
-          <w:rFonts w:cs="Arial" w:ascii="Arial" w:hAnsi="Arial"/>
-          <w:bCs/>
-          <w:color w:val="000000"/>
-        </w:rPr>
-        <w:t xml:space="preserve">. A aplicação deve garantir que o usuário esteja próximo </w:t>
+        <w:t xml:space="preserve"> que permita a usuários cadastrados inserir e manter descrições de problemas estruturais em um mapa da cidade onde mora. O problema deve pertencer a um de cinco tipos: estrutura viária, rede de esgoto, rede de água e iluminação publica. Usuários não cadastrados podem consultar o mapa com os problemas, mas não poderão inseri novos sem cadastro. A aplicação deve garantir que o usuário esteja próximo </w:t>
       </w:r>
       <w:del w:id="7" w:author="Daricélio" w:date="2018-11-28T17:55:00Z">
         <w:r>
@@ -1840,7 +1727,7 @@
           <w:bCs/>
           <w:color w:val="000000"/>
         </w:rPr>
-        <w:t xml:space="preserve"> região onde o problema vai ser inserido </w:t>
+        <w:t xml:space="preserve"> região onde o problema vai ser inserido e uma mecanismo de avaliação dos problemas criados por outros, criticando-os ou favorecendo-os. Os problemas devem ser ocultados do mapa depois de um certo período de tempo</w:t>
       </w:r>
       <w:r>
         <w:rPr>
@@ -1848,7 +1735,7 @@
           <w:bCs/>
           <w:color w:val="000000"/>
         </w:rPr>
-        <w:t>e uma mecanismo de avaliação dos</w:t>
+        <w:commentReference w:id="3"/>
       </w:r>
       <w:r>
         <w:rPr>
@@ -1856,39 +1743,7 @@
           <w:bCs/>
           <w:color w:val="000000"/>
         </w:rPr>
-        <w:t xml:space="preserve"> problemas criados por outros, criticando-os ou favorecendo-os. </w:t>
-      </w:r>
-      <w:r>
-        <w:rPr>
-          <w:rFonts w:cs="Arial" w:ascii="Arial" w:hAnsi="Arial"/>
-          <w:bCs/>
-          <w:color w:val="000000"/>
-        </w:rPr>
-        <w:t>Os problemas devem ser ocultados do mapa depois de um certo período de tempo</w:t>
-      </w:r>
-      <w:r>
-        <w:rPr>
-          <w:rFonts w:cs="Arial" w:ascii="Arial" w:hAnsi="Arial"/>
-          <w:bCs/>
-          <w:color w:val="000000"/>
-        </w:rPr>
-        <w:commentReference w:id="3"/>
-      </w:r>
-      <w:r>
-        <w:rPr>
-          <w:rFonts w:cs="Arial" w:ascii="Arial" w:hAnsi="Arial"/>
-          <w:bCs/>
-          <w:color w:val="000000"/>
-        </w:rPr>
-        <w:t xml:space="preserve">, </w:t>
-      </w:r>
-      <w:r>
-        <w:rPr>
-          <w:rFonts w:cs="Arial" w:ascii="Arial" w:hAnsi="Arial"/>
-          <w:bCs/>
-          <w:color w:val="000000"/>
-        </w:rPr>
-        <w:t>para cada tipo de problema</w:t>
+        <w:t>, para cada tipo de problema</w:t>
       </w:r>
     </w:p>
     <w:p>
@@ -2017,77 +1872,7 @@
           <w:rFonts w:cs="Arial" w:ascii="Arial" w:hAnsi="Arial"/>
           <w:color w:val="000000" w:themeColor="text1"/>
         </w:rPr>
-        <w:t xml:space="preserve"> de conhecimento na framework ReactNative, feita na linguagem JavaScript e </w:t>
-      </w:r>
-      <w:r>
-        <w:rPr>
-          <w:rFonts w:cs="Arial" w:ascii="Arial" w:hAnsi="Arial"/>
-          <w:color w:val="000000" w:themeColor="text1"/>
-        </w:rPr>
-        <w:t>nas</w:t>
-      </w:r>
-      <w:r>
-        <w:rPr>
-          <w:rFonts w:cs="Arial" w:ascii="Arial" w:hAnsi="Arial"/>
-          <w:color w:val="000000" w:themeColor="text1"/>
-        </w:rPr>
-        <w:t xml:space="preserve"> API’</w:t>
-      </w:r>
-      <w:r>
-        <w:rPr>
-          <w:rFonts w:cs="Arial" w:ascii="Arial" w:hAnsi="Arial"/>
-          <w:color w:val="000000" w:themeColor="text1"/>
-        </w:rPr>
-        <w:t>s</w:t>
-      </w:r>
-      <w:r>
-        <w:rPr>
-          <w:rFonts w:cs="Arial" w:ascii="Arial" w:hAnsi="Arial"/>
-          <w:color w:val="000000" w:themeColor="text1"/>
-        </w:rPr>
-        <w:t xml:space="preserve"> Google Maps </w:t>
-      </w:r>
-      <w:r>
-        <w:rPr>
-          <w:rFonts w:cs="Arial" w:ascii="Arial" w:hAnsi="Arial"/>
-          <w:color w:val="000000" w:themeColor="text1"/>
-        </w:rPr>
-        <w:t>e Firebase</w:t>
-      </w:r>
-      <w:r>
-        <w:rPr>
-          <w:rFonts w:cs="Arial" w:ascii="Arial" w:hAnsi="Arial"/>
-          <w:color w:val="000000" w:themeColor="text1"/>
-        </w:rPr>
-        <w:t xml:space="preserve"> do Google. O conhecimento sobre a utilização da framework </w:t>
-      </w:r>
-      <w:r>
-        <w:rPr>
-          <w:rFonts w:cs="Arial" w:ascii="Arial" w:hAnsi="Arial"/>
-          <w:color w:val="000000" w:themeColor="text1"/>
-        </w:rPr>
-        <w:t>e das API’s</w:t>
-      </w:r>
-      <w:r>
-        <w:rPr>
-          <w:rFonts w:cs="Arial" w:ascii="Arial" w:hAnsi="Arial"/>
-          <w:color w:val="000000" w:themeColor="text1"/>
-        </w:rPr>
-        <w:t xml:space="preserve"> </w:t>
-      </w:r>
-      <w:r>
-        <w:rPr>
-          <w:rFonts w:cs="Arial" w:ascii="Arial" w:hAnsi="Arial"/>
-          <w:color w:val="000000" w:themeColor="text1"/>
-        </w:rPr>
-        <w:t>será ab</w:t>
-      </w:r>
-      <w:r>
-        <w:rPr>
-          <w:rFonts w:cs="Arial" w:ascii="Arial" w:hAnsi="Arial"/>
-          <w:color w:val="000000" w:themeColor="text1"/>
-        </w:rPr>
-        <w:t>rangida durante o processo de desenvolvimento com cursos.</w:t>
+        <w:t xml:space="preserve"> de conhecimento na framework ReactNative, feita na linguagem JavaScript e nas API’s Google Maps e Firebase do Google. O conhecimento sobre a utilização da framework e das API’s será abrangida durante o processo de desenvolvimento com cursos.</w:t>
       </w:r>
     </w:p>
     <w:p>
@@ -2102,7 +1887,10 @@
         </w:rPr>
       </w:pPr>
       <w:r>
-        <w:rPr/>
+        <w:rPr>
+          <w:rFonts w:cs="Arial" w:ascii="Arial" w:hAnsi="Arial"/>
+          <w:color w:val="000000" w:themeColor="text1"/>
+        </w:rPr>
       </w:r>
     </w:p>
     <w:p>
@@ -2179,21 +1967,7 @@
           <w:rFonts w:cs="Arial" w:ascii="Arial" w:hAnsi="Arial"/>
           <w:color w:val="000000" w:themeColor="text1"/>
         </w:rPr>
-        <w:t xml:space="preserve"> e de armazenamento, após implementação, em um servidor privado, </w:t>
-      </w:r>
-      <w:r>
-        <w:rPr>
-          <w:rFonts w:cs="Arial" w:ascii="Arial" w:hAnsi="Arial"/>
-          <w:color w:val="000000" w:themeColor="text1"/>
-        </w:rPr>
-        <w:t>durante o processo de desenvolvimento será utilizado as versões gratuitas para teste</w:t>
-      </w:r>
-      <w:r>
-        <w:rPr>
-          <w:rFonts w:cs="Arial" w:ascii="Arial" w:hAnsi="Arial"/>
-          <w:color w:val="000000" w:themeColor="text1"/>
-        </w:rPr>
-        <w:t>s.</w:t>
+        <w:t xml:space="preserve"> e de armazenamento, após implementação, em um servidor privado, durante o processo de desenvolvimento será utilizado as versões gratuitas para testes.</w:t>
       </w:r>
     </w:p>
     <w:p>
@@ -2256,21 +2030,7 @@
           <w:rFonts w:cs="Arial" w:ascii="Arial" w:hAnsi="Arial"/>
           <w:color w:val="000000" w:themeColor="text1"/>
         </w:rPr>
-        <w:t xml:space="preserve">de tal solução proposta, </w:t>
-      </w:r>
-      <w:r>
-        <w:rPr>
-          <w:rFonts w:cs="Arial" w:ascii="Arial" w:hAnsi="Arial"/>
-          <w:color w:val="000000" w:themeColor="text1"/>
-        </w:rPr>
-        <w:t xml:space="preserve">uma vez que ela não fere nenhuma lei municipal, estatual ou federal </w:t>
-      </w:r>
-      <w:r>
-        <w:rPr>
-          <w:rFonts w:cs="Arial" w:ascii="Arial" w:hAnsi="Arial"/>
-          <w:color w:val="000000" w:themeColor="text1"/>
-        </w:rPr>
-        <w:t xml:space="preserve">nem tratados internacionais relacionados a utilização da internet. As ferramentas utiliza dação possuem licenças gratuitas de utilização dentro dos limites legais de autoria. </w:t>
+        <w:t xml:space="preserve">de tal solução proposta, uma vez que ela não fere nenhuma lei municipal, estatual ou federal nem tratados internacionais relacionados a utilização da internet. As ferramentas utiliza dação possuem licenças gratuitas de utilização dentro dos limites legais de autoria. </w:t>
       </w:r>
       <w:commentRangeEnd w:id="5"/>
       <w:r>
@@ -2429,7 +2189,7 @@
       <w:tblPr>
         <w:tblW w:w="9297" w:type="dxa"/>
         <w:jc w:val="left"/>
-        <w:tblInd w:w="-10" w:type="dxa"/>
+        <w:tblInd w:w="-15" w:type="dxa"/>
         <w:tblBorders>
           <w:top w:val="single" w:sz="4" w:space="0" w:color="000001"/>
           <w:left w:val="single" w:sz="4" w:space="0" w:color="000001"/>
@@ -2438,7 +2198,7 @@
         </w:tblBorders>
         <w:tblCellMar>
           <w:top w:w="0" w:type="dxa"/>
-          <w:left w:w="98" w:type="dxa"/>
+          <w:left w:w="93" w:type="dxa"/>
           <w:bottom w:w="0" w:type="dxa"/>
           <w:right w:w="108" w:type="dxa"/>
         </w:tblCellMar>
@@ -2462,7 +2222,7 @@
             </w:tcBorders>
             <w:shd w:color="auto" w:fill="auto" w:val="clear"/>
             <w:tcMar>
-              <w:left w:w="98" w:type="dxa"/>
+              <w:left w:w="93" w:type="dxa"/>
             </w:tcMar>
             <w:vAlign w:val="center"/>
           </w:tcPr>
@@ -2502,7 +2262,7 @@
             </w:tcBorders>
             <w:shd w:color="auto" w:fill="auto" w:val="clear"/>
             <w:tcMar>
-              <w:left w:w="98" w:type="dxa"/>
+              <w:left w:w="93" w:type="dxa"/>
             </w:tcMar>
             <w:vAlign w:val="center"/>
           </w:tcPr>
@@ -2544,7 +2304,7 @@
             </w:tcBorders>
             <w:shd w:color="auto" w:fill="auto" w:val="clear"/>
             <w:tcMar>
-              <w:left w:w="98" w:type="dxa"/>
+              <w:left w:w="93" w:type="dxa"/>
             </w:tcMar>
             <w:vAlign w:val="center"/>
           </w:tcPr>
@@ -2587,7 +2347,7 @@
             </w:tcBorders>
             <w:shd w:color="auto" w:fill="auto" w:val="clear"/>
             <w:tcMar>
-              <w:left w:w="98" w:type="dxa"/>
+              <w:left w:w="93" w:type="dxa"/>
             </w:tcMar>
             <w:vAlign w:val="center"/>
           </w:tcPr>
@@ -2623,7 +2383,7 @@
             </w:tcBorders>
             <w:shd w:color="auto" w:fill="auto" w:val="clear"/>
             <w:tcMar>
-              <w:left w:w="98" w:type="dxa"/>
+              <w:left w:w="93" w:type="dxa"/>
             </w:tcMar>
             <w:vAlign w:val="center"/>
           </w:tcPr>
@@ -2638,21 +2398,7 @@
                 <w:rFonts w:cs="Arial" w:ascii="Arial" w:hAnsi="Arial"/>
                 <w:color w:val="000000" w:themeColor="text1"/>
               </w:rPr>
-              <w:t xml:space="preserve">Cadastro, </w:t>
-            </w:r>
-            <w:r>
-              <w:rPr>
-                <w:rFonts w:cs="Arial" w:ascii="Arial" w:hAnsi="Arial"/>
-                <w:color w:val="000000" w:themeColor="text1"/>
-              </w:rPr>
-              <w:t xml:space="preserve">edição e </w:t>
-            </w:r>
-            <w:r>
-              <w:rPr>
-                <w:rFonts w:cs="Arial" w:ascii="Arial" w:hAnsi="Arial"/>
-                <w:color w:val="000000" w:themeColor="text1"/>
-              </w:rPr>
-              <w:t>exclusão de contas de usuários</w:t>
+              <w:t>Cadastro, edição e exclusão de contas de usuários</w:t>
             </w:r>
           </w:p>
         </w:tc>
@@ -2669,7 +2415,7 @@
             </w:tcBorders>
             <w:shd w:color="auto" w:fill="auto" w:val="clear"/>
             <w:tcMar>
-              <w:left w:w="98" w:type="dxa"/>
+              <w:left w:w="93" w:type="dxa"/>
             </w:tcMar>
             <w:vAlign w:val="center"/>
           </w:tcPr>
@@ -2718,35 +2464,7 @@
                 <w:rFonts w:cs="Arial" w:ascii="Arial" w:hAnsi="Arial"/>
                 <w:color w:val="000000" w:themeColor="text1"/>
               </w:rPr>
-              <w:t xml:space="preserve">necessário um cadastro </w:t>
-            </w:r>
-            <w:r>
-              <w:rPr>
-                <w:rFonts w:cs="Arial" w:ascii="Arial" w:hAnsi="Arial"/>
-                <w:color w:val="000000" w:themeColor="text1"/>
-              </w:rPr>
-              <w:t>e autenticação</w:t>
-            </w:r>
-            <w:r>
-              <w:rPr>
-                <w:rFonts w:cs="Arial" w:ascii="Arial" w:hAnsi="Arial"/>
-                <w:color w:val="000000" w:themeColor="text1"/>
-              </w:rPr>
-              <w:t xml:space="preserve"> para inserir </w:t>
-            </w:r>
-            <w:r>
-              <w:rPr>
-                <w:rFonts w:cs="Arial" w:ascii="Arial" w:hAnsi="Arial"/>
-                <w:color w:val="000000" w:themeColor="text1"/>
-              </w:rPr>
-              <w:t>um problema</w:t>
-            </w:r>
-            <w:r>
-              <w:rPr>
-                <w:rFonts w:cs="Arial" w:ascii="Arial" w:hAnsi="Arial"/>
-                <w:color w:val="000000" w:themeColor="text1"/>
-              </w:rPr>
-              <w:t xml:space="preserve"> </w:t>
+              <w:t xml:space="preserve">necessário um cadastro e autenticação para inserir um problema </w:t>
             </w:r>
             <w:del w:id="16" w:author="Daricélio" w:date="2018-11-28T18:01:00Z">
               <w:r>
@@ -2789,7 +2507,7 @@
             </w:tcBorders>
             <w:shd w:color="auto" w:fill="auto" w:val="clear"/>
             <w:tcMar>
-              <w:left w:w="98" w:type="dxa"/>
+              <w:left w:w="93" w:type="dxa"/>
             </w:tcMar>
             <w:vAlign w:val="center"/>
           </w:tcPr>
@@ -2827,7 +2545,7 @@
             </w:tcBorders>
             <w:shd w:color="auto" w:fill="auto" w:val="clear"/>
             <w:tcMar>
-              <w:left w:w="98" w:type="dxa"/>
+              <w:left w:w="93" w:type="dxa"/>
             </w:tcMar>
             <w:vAlign w:val="center"/>
           </w:tcPr>
@@ -2862,7 +2580,7 @@
             </w:tcBorders>
             <w:shd w:color="auto" w:fill="auto" w:val="clear"/>
             <w:tcMar>
-              <w:left w:w="98" w:type="dxa"/>
+              <w:left w:w="93" w:type="dxa"/>
             </w:tcMar>
             <w:vAlign w:val="center"/>
           </w:tcPr>
@@ -2923,7 +2641,7 @@
             </w:tcBorders>
             <w:shd w:color="auto" w:fill="auto" w:val="clear"/>
             <w:tcMar>
-              <w:left w:w="98" w:type="dxa"/>
+              <w:left w:w="93" w:type="dxa"/>
             </w:tcMar>
             <w:vAlign w:val="center"/>
           </w:tcPr>
@@ -2961,7 +2679,7 @@
             </w:tcBorders>
             <w:shd w:color="auto" w:fill="auto" w:val="clear"/>
             <w:tcMar>
-              <w:left w:w="98" w:type="dxa"/>
+              <w:left w:w="93" w:type="dxa"/>
             </w:tcMar>
             <w:vAlign w:val="center"/>
           </w:tcPr>
@@ -2996,7 +2714,7 @@
             </w:tcBorders>
             <w:shd w:color="auto" w:fill="auto" w:val="clear"/>
             <w:tcMar>
-              <w:left w:w="98" w:type="dxa"/>
+              <w:left w:w="93" w:type="dxa"/>
             </w:tcMar>
             <w:vAlign w:val="center"/>
           </w:tcPr>
@@ -3032,7 +2750,7 @@
             </w:tcBorders>
             <w:shd w:color="auto" w:fill="auto" w:val="clear"/>
             <w:tcMar>
-              <w:left w:w="98" w:type="dxa"/>
+              <w:left w:w="93" w:type="dxa"/>
             </w:tcMar>
             <w:vAlign w:val="center"/>
           </w:tcPr>
@@ -3070,7 +2788,7 @@
             </w:tcBorders>
             <w:shd w:color="auto" w:fill="auto" w:val="clear"/>
             <w:tcMar>
-              <w:left w:w="98" w:type="dxa"/>
+              <w:left w:w="93" w:type="dxa"/>
             </w:tcMar>
             <w:vAlign w:val="center"/>
           </w:tcPr>
@@ -3105,7 +2823,7 @@
             </w:tcBorders>
             <w:shd w:color="auto" w:fill="auto" w:val="clear"/>
             <w:tcMar>
-              <w:left w:w="98" w:type="dxa"/>
+              <w:left w:w="93" w:type="dxa"/>
             </w:tcMar>
             <w:vAlign w:val="center"/>
           </w:tcPr>
@@ -3215,7 +2933,7 @@
       <w:tblPr>
         <w:tblW w:w="9297" w:type="dxa"/>
         <w:jc w:val="left"/>
-        <w:tblInd w:w="-10" w:type="dxa"/>
+        <w:tblInd w:w="-15" w:type="dxa"/>
         <w:tblBorders>
           <w:top w:val="single" w:sz="4" w:space="0" w:color="000001"/>
           <w:left w:val="single" w:sz="4" w:space="0" w:color="000001"/>
@@ -3224,30 +2942,30 @@
         </w:tblBorders>
         <w:tblCellMar>
           <w:top w:w="0" w:type="dxa"/>
-          <w:left w:w="98" w:type="dxa"/>
+          <w:left w:w="93" w:type="dxa"/>
           <w:bottom w:w="0" w:type="dxa"/>
           <w:right w:w="108" w:type="dxa"/>
         </w:tblCellMar>
         <w:tblLook w:val="0000"/>
       </w:tblPr>
       <w:tblGrid>
-        <w:gridCol w:w="795"/>
-        <w:gridCol w:w="8501"/>
+        <w:gridCol w:w="794"/>
+        <w:gridCol w:w="8502"/>
       </w:tblGrid>
       <w:tr>
         <w:trPr/>
         <w:tc>
           <w:tcPr>
-            <w:tcW w:w="795" w:type="dxa"/>
-            <w:tcBorders>
-              <w:top w:val="single" w:sz="4" w:space="0" w:color="000001"/>
-              <w:left w:val="single" w:sz="4" w:space="0" w:color="000001"/>
-              <w:bottom w:val="single" w:sz="4" w:space="0" w:color="000001"/>
-              <w:insideH w:val="single" w:sz="4" w:space="0" w:color="000001"/>
-            </w:tcBorders>
-            <w:shd w:color="auto" w:fill="auto" w:val="clear"/>
-            <w:tcMar>
-              <w:left w:w="98" w:type="dxa"/>
+            <w:tcW w:w="794" w:type="dxa"/>
+            <w:tcBorders>
+              <w:top w:val="single" w:sz="4" w:space="0" w:color="000001"/>
+              <w:left w:val="single" w:sz="4" w:space="0" w:color="000001"/>
+              <w:bottom w:val="single" w:sz="4" w:space="0" w:color="000001"/>
+              <w:insideH w:val="single" w:sz="4" w:space="0" w:color="000001"/>
+            </w:tcBorders>
+            <w:shd w:color="auto" w:fill="auto" w:val="clear"/>
+            <w:tcMar>
+              <w:left w:w="93" w:type="dxa"/>
             </w:tcMar>
           </w:tcPr>
           <w:p>
@@ -3273,7 +2991,7 @@
         </w:tc>
         <w:tc>
           <w:tcPr>
-            <w:tcW w:w="8501" w:type="dxa"/>
+            <w:tcW w:w="8502" w:type="dxa"/>
             <w:tcBorders>
               <w:top w:val="single" w:sz="4" w:space="0" w:color="000001"/>
               <w:left w:val="single" w:sz="4" w:space="0" w:color="000001"/>
@@ -3284,7 +3002,7 @@
             </w:tcBorders>
             <w:shd w:color="auto" w:fill="auto" w:val="clear"/>
             <w:tcMar>
-              <w:left w:w="98" w:type="dxa"/>
+              <w:left w:w="93" w:type="dxa"/>
             </w:tcMar>
           </w:tcPr>
           <w:p>
@@ -3313,16 +3031,16 @@
         <w:trPr/>
         <w:tc>
           <w:tcPr>
-            <w:tcW w:w="795" w:type="dxa"/>
-            <w:tcBorders>
-              <w:top w:val="single" w:sz="4" w:space="0" w:color="000001"/>
-              <w:left w:val="single" w:sz="4" w:space="0" w:color="000001"/>
-              <w:bottom w:val="single" w:sz="4" w:space="0" w:color="000001"/>
-              <w:insideH w:val="single" w:sz="4" w:space="0" w:color="000001"/>
-            </w:tcBorders>
-            <w:shd w:color="auto" w:fill="auto" w:val="clear"/>
-            <w:tcMar>
-              <w:left w:w="98" w:type="dxa"/>
+            <w:tcW w:w="794" w:type="dxa"/>
+            <w:tcBorders>
+              <w:top w:val="single" w:sz="4" w:space="0" w:color="000001"/>
+              <w:left w:val="single" w:sz="4" w:space="0" w:color="000001"/>
+              <w:bottom w:val="single" w:sz="4" w:space="0" w:color="000001"/>
+              <w:insideH w:val="single" w:sz="4" w:space="0" w:color="000001"/>
+            </w:tcBorders>
+            <w:shd w:color="auto" w:fill="auto" w:val="clear"/>
+            <w:tcMar>
+              <w:left w:w="93" w:type="dxa"/>
             </w:tcMar>
             <w:vAlign w:val="center"/>
           </w:tcPr>
@@ -3349,7 +3067,7 @@
         </w:tc>
         <w:tc>
           <w:tcPr>
-            <w:tcW w:w="8501" w:type="dxa"/>
+            <w:tcW w:w="8502" w:type="dxa"/>
             <w:tcBorders>
               <w:top w:val="single" w:sz="4" w:space="0" w:color="000001"/>
               <w:left w:val="single" w:sz="4" w:space="0" w:color="000001"/>
@@ -3360,7 +3078,7 @@
             </w:tcBorders>
             <w:shd w:color="auto" w:fill="auto" w:val="clear"/>
             <w:tcMar>
-              <w:left w:w="98" w:type="dxa"/>
+              <w:left w:w="93" w:type="dxa"/>
             </w:tcMar>
           </w:tcPr>
           <w:p>
@@ -3387,16 +3105,16 @@
         <w:trPr/>
         <w:tc>
           <w:tcPr>
-            <w:tcW w:w="795" w:type="dxa"/>
-            <w:tcBorders>
-              <w:top w:val="single" w:sz="4" w:space="0" w:color="000001"/>
-              <w:left w:val="single" w:sz="4" w:space="0" w:color="000001"/>
-              <w:bottom w:val="single" w:sz="4" w:space="0" w:color="000001"/>
-              <w:insideH w:val="single" w:sz="4" w:space="0" w:color="000001"/>
-            </w:tcBorders>
-            <w:shd w:color="auto" w:fill="auto" w:val="clear"/>
-            <w:tcMar>
-              <w:left w:w="98" w:type="dxa"/>
+            <w:tcW w:w="794" w:type="dxa"/>
+            <w:tcBorders>
+              <w:top w:val="single" w:sz="4" w:space="0" w:color="000001"/>
+              <w:left w:val="single" w:sz="4" w:space="0" w:color="000001"/>
+              <w:bottom w:val="single" w:sz="4" w:space="0" w:color="000001"/>
+              <w:insideH w:val="single" w:sz="4" w:space="0" w:color="000001"/>
+            </w:tcBorders>
+            <w:shd w:color="auto" w:fill="auto" w:val="clear"/>
+            <w:tcMar>
+              <w:left w:w="93" w:type="dxa"/>
             </w:tcMar>
             <w:vAlign w:val="center"/>
           </w:tcPr>
@@ -3423,7 +3141,7 @@
         </w:tc>
         <w:tc>
           <w:tcPr>
-            <w:tcW w:w="8501" w:type="dxa"/>
+            <w:tcW w:w="8502" w:type="dxa"/>
             <w:tcBorders>
               <w:top w:val="single" w:sz="4" w:space="0" w:color="000001"/>
               <w:left w:val="single" w:sz="4" w:space="0" w:color="000001"/>
@@ -3434,7 +3152,7 @@
             </w:tcBorders>
             <w:shd w:color="auto" w:fill="auto" w:val="clear"/>
             <w:tcMar>
-              <w:left w:w="98" w:type="dxa"/>
+              <w:left w:w="93" w:type="dxa"/>
             </w:tcMar>
           </w:tcPr>
           <w:p>
@@ -3461,16 +3179,16 @@
         <w:trPr/>
         <w:tc>
           <w:tcPr>
-            <w:tcW w:w="795" w:type="dxa"/>
-            <w:tcBorders>
-              <w:top w:val="single" w:sz="4" w:space="0" w:color="000001"/>
-              <w:left w:val="single" w:sz="4" w:space="0" w:color="000001"/>
-              <w:bottom w:val="single" w:sz="4" w:space="0" w:color="000001"/>
-              <w:insideH w:val="single" w:sz="4" w:space="0" w:color="000001"/>
-            </w:tcBorders>
-            <w:shd w:color="auto" w:fill="auto" w:val="clear"/>
-            <w:tcMar>
-              <w:left w:w="98" w:type="dxa"/>
+            <w:tcW w:w="794" w:type="dxa"/>
+            <w:tcBorders>
+              <w:top w:val="single" w:sz="4" w:space="0" w:color="000001"/>
+              <w:left w:val="single" w:sz="4" w:space="0" w:color="000001"/>
+              <w:bottom w:val="single" w:sz="4" w:space="0" w:color="000001"/>
+              <w:insideH w:val="single" w:sz="4" w:space="0" w:color="000001"/>
+            </w:tcBorders>
+            <w:shd w:color="auto" w:fill="auto" w:val="clear"/>
+            <w:tcMar>
+              <w:left w:w="93" w:type="dxa"/>
             </w:tcMar>
             <w:vAlign w:val="center"/>
           </w:tcPr>
@@ -3497,7 +3215,7 @@
         </w:tc>
         <w:tc>
           <w:tcPr>
-            <w:tcW w:w="8501" w:type="dxa"/>
+            <w:tcW w:w="8502" w:type="dxa"/>
             <w:tcBorders>
               <w:top w:val="single" w:sz="4" w:space="0" w:color="000001"/>
               <w:left w:val="single" w:sz="4" w:space="0" w:color="000001"/>
@@ -3508,7 +3226,7 @@
             </w:tcBorders>
             <w:shd w:color="auto" w:fill="auto" w:val="clear"/>
             <w:tcMar>
-              <w:left w:w="98" w:type="dxa"/>
+              <w:left w:w="93" w:type="dxa"/>
             </w:tcMar>
           </w:tcPr>
           <w:p>
@@ -3656,7 +3374,7 @@
       <w:tblPr>
         <w:tblW w:w="9297" w:type="dxa"/>
         <w:jc w:val="left"/>
-        <w:tblInd w:w="-10" w:type="dxa"/>
+        <w:tblInd w:w="-15" w:type="dxa"/>
         <w:tblBorders>
           <w:top w:val="single" w:sz="4" w:space="0" w:color="000001"/>
           <w:left w:val="single" w:sz="4" w:space="0" w:color="000001"/>
@@ -3665,7 +3383,7 @@
         </w:tblBorders>
         <w:tblCellMar>
           <w:top w:w="0" w:type="dxa"/>
-          <w:left w:w="98" w:type="dxa"/>
+          <w:left w:w="93" w:type="dxa"/>
           <w:bottom w:w="0" w:type="dxa"/>
           <w:right w:w="108" w:type="dxa"/>
         </w:tblCellMar>
@@ -3689,7 +3407,7 @@
             </w:tcBorders>
             <w:shd w:color="auto" w:fill="auto" w:val="clear"/>
             <w:tcMar>
-              <w:left w:w="98" w:type="dxa"/>
+              <w:left w:w="93" w:type="dxa"/>
             </w:tcMar>
           </w:tcPr>
           <w:p>
@@ -3728,7 +3446,7 @@
             </w:tcBorders>
             <w:shd w:color="auto" w:fill="auto" w:val="clear"/>
             <w:tcMar>
-              <w:left w:w="98" w:type="dxa"/>
+              <w:left w:w="93" w:type="dxa"/>
             </w:tcMar>
           </w:tcPr>
           <w:p>
@@ -3769,7 +3487,7 @@
             </w:tcBorders>
             <w:shd w:color="auto" w:fill="auto" w:val="clear"/>
             <w:tcMar>
-              <w:left w:w="98" w:type="dxa"/>
+              <w:left w:w="93" w:type="dxa"/>
             </w:tcMar>
           </w:tcPr>
           <w:p>
@@ -3809,7 +3527,7 @@
             </w:tcBorders>
             <w:shd w:color="auto" w:fill="auto" w:val="clear"/>
             <w:tcMar>
-              <w:left w:w="98" w:type="dxa"/>
+              <w:left w:w="93" w:type="dxa"/>
             </w:tcMar>
             <w:vAlign w:val="center"/>
           </w:tcPr>
@@ -3845,7 +3563,7 @@
             </w:tcBorders>
             <w:shd w:color="auto" w:fill="auto" w:val="clear"/>
             <w:tcMar>
-              <w:left w:w="98" w:type="dxa"/>
+              <w:left w:w="93" w:type="dxa"/>
             </w:tcMar>
             <w:vAlign w:val="center"/>
           </w:tcPr>
@@ -3881,7 +3599,7 @@
             </w:tcBorders>
             <w:shd w:color="auto" w:fill="auto" w:val="clear"/>
             <w:tcMar>
-              <w:left w:w="98" w:type="dxa"/>
+              <w:left w:w="93" w:type="dxa"/>
             </w:tcMar>
             <w:vAlign w:val="center"/>
           </w:tcPr>
@@ -3901,42 +3619,7 @@
                 <w:rFonts w:cs="Arial" w:ascii="Arial" w:hAnsi="Arial"/>
                 <w:color w:val="000000"/>
               </w:rPr>
-              <w:t xml:space="preserve">O software deve ser </w:t>
-            </w:r>
-            <w:r>
-              <w:rPr>
-                <w:rFonts w:cs="Arial" w:ascii="Arial" w:hAnsi="Arial"/>
-                <w:color w:val="000000"/>
-              </w:rPr>
-              <w:t>apresentado ao cliente,</w:t>
-            </w:r>
-            <w:r>
-              <w:rPr>
-                <w:rFonts w:cs="Arial" w:ascii="Arial" w:hAnsi="Arial"/>
-                <w:color w:val="000000"/>
-              </w:rPr>
-              <w:t xml:space="preserve"> com </w:t>
-            </w:r>
-            <w:r>
-              <w:rPr>
-                <w:rFonts w:cs="Arial" w:ascii="Arial" w:hAnsi="Arial"/>
-                <w:color w:val="000000"/>
-              </w:rPr>
-              <w:t xml:space="preserve">todos </w:t>
-            </w:r>
-            <w:r>
-              <w:rPr>
-                <w:rFonts w:cs="Arial" w:ascii="Arial" w:hAnsi="Arial"/>
-                <w:color w:val="000000"/>
-              </w:rPr>
-              <w:t xml:space="preserve">os requisitos funcionais, até </w:t>
-            </w:r>
-            <w:r>
-              <w:rPr>
-                <w:rFonts w:cs="Arial" w:ascii="Arial" w:hAnsi="Arial"/>
-                <w:color w:val="000000"/>
-              </w:rPr>
-              <w:t>o dia 11 de fevereiro de 2018</w:t>
+              <w:t>O software deve ser apresentado ao cliente, com todos os requisitos funcionais, até o dia 11 de fevereiro de 2018</w:t>
             </w:r>
           </w:p>
         </w:tc>
@@ -4024,7 +3707,7 @@
       <w:tblPr>
         <w:tblW w:w="9297" w:type="dxa"/>
         <w:jc w:val="left"/>
-        <w:tblInd w:w="-10" w:type="dxa"/>
+        <w:tblInd w:w="-15" w:type="dxa"/>
         <w:tblBorders>
           <w:top w:val="single" w:sz="4" w:space="0" w:color="000001"/>
           <w:left w:val="single" w:sz="4" w:space="0" w:color="000001"/>
@@ -4033,7 +3716,7 @@
         </w:tblBorders>
         <w:tblCellMar>
           <w:top w:w="0" w:type="dxa"/>
-          <w:left w:w="98" w:type="dxa"/>
+          <w:left w:w="93" w:type="dxa"/>
           <w:bottom w:w="0" w:type="dxa"/>
           <w:right w:w="108" w:type="dxa"/>
         </w:tblCellMar>
@@ -4057,7 +3740,7 @@
             </w:tcBorders>
             <w:shd w:color="auto" w:fill="auto" w:val="clear"/>
             <w:tcMar>
-              <w:left w:w="98" w:type="dxa"/>
+              <w:left w:w="93" w:type="dxa"/>
             </w:tcMar>
           </w:tcPr>
           <w:p>
@@ -4099,7 +3782,7 @@
             </w:tcBorders>
             <w:shd w:color="auto" w:fill="auto" w:val="clear"/>
             <w:tcMar>
-              <w:left w:w="98" w:type="dxa"/>
+              <w:left w:w="93" w:type="dxa"/>
             </w:tcMar>
           </w:tcPr>
           <w:p>
@@ -4143,7 +3826,7 @@
             </w:tcBorders>
             <w:shd w:color="auto" w:fill="auto" w:val="clear"/>
             <w:tcMar>
-              <w:left w:w="98" w:type="dxa"/>
+              <w:left w:w="93" w:type="dxa"/>
             </w:tcMar>
           </w:tcPr>
           <w:p>
@@ -4188,7 +3871,7 @@
             </w:tcBorders>
             <w:shd w:color="auto" w:fill="auto" w:val="clear"/>
             <w:tcMar>
-              <w:left w:w="98" w:type="dxa"/>
+              <w:left w:w="93" w:type="dxa"/>
             </w:tcMar>
             <w:vAlign w:val="center"/>
           </w:tcPr>
@@ -4229,7 +3912,7 @@
             </w:tcBorders>
             <w:shd w:color="auto" w:fill="auto" w:val="clear"/>
             <w:tcMar>
-              <w:left w:w="98" w:type="dxa"/>
+              <w:left w:w="93" w:type="dxa"/>
             </w:tcMar>
             <w:vAlign w:val="center"/>
           </w:tcPr>
@@ -4266,7 +3949,7 @@
             </w:tcBorders>
             <w:shd w:color="auto" w:fill="auto" w:val="clear"/>
             <w:tcMar>
-              <w:left w:w="98" w:type="dxa"/>
+              <w:left w:w="93" w:type="dxa"/>
             </w:tcMar>
             <w:vAlign w:val="center"/>
           </w:tcPr>
@@ -4328,7 +4011,7 @@
             </w:tcBorders>
             <w:shd w:color="auto" w:fill="auto" w:val="clear"/>
             <w:tcMar>
-              <w:left w:w="98" w:type="dxa"/>
+              <w:left w:w="93" w:type="dxa"/>
             </w:tcMar>
             <w:vAlign w:val="center"/>
           </w:tcPr>
@@ -4366,7 +4049,7 @@
             </w:tcBorders>
             <w:shd w:color="auto" w:fill="auto" w:val="clear"/>
             <w:tcMar>
-              <w:left w:w="98" w:type="dxa"/>
+              <w:left w:w="93" w:type="dxa"/>
             </w:tcMar>
             <w:vAlign w:val="center"/>
           </w:tcPr>
@@ -4397,7 +4080,7 @@
             </w:tcBorders>
             <w:shd w:color="auto" w:fill="auto" w:val="clear"/>
             <w:tcMar>
-              <w:left w:w="98" w:type="dxa"/>
+              <w:left w:w="93" w:type="dxa"/>
             </w:tcMar>
             <w:vAlign w:val="center"/>
           </w:tcPr>
@@ -4519,7 +4202,7 @@
       <w:tblPr>
         <w:tblW w:w="9297" w:type="dxa"/>
         <w:jc w:val="left"/>
-        <w:tblInd w:w="-10" w:type="dxa"/>
+        <w:tblInd w:w="-15" w:type="dxa"/>
         <w:tblBorders>
           <w:top w:val="single" w:sz="4" w:space="0" w:color="000001"/>
           <w:left w:val="single" w:sz="4" w:space="0" w:color="000001"/>
@@ -4528,7 +4211,7 @@
         </w:tblBorders>
         <w:tblCellMar>
           <w:top w:w="0" w:type="dxa"/>
-          <w:left w:w="98" w:type="dxa"/>
+          <w:left w:w="93" w:type="dxa"/>
           <w:bottom w:w="0" w:type="dxa"/>
           <w:right w:w="108" w:type="dxa"/>
         </w:tblCellMar>
@@ -4553,7 +4236,7 @@
             </w:tcBorders>
             <w:shd w:color="auto" w:fill="auto" w:val="clear"/>
             <w:tcMar>
-              <w:left w:w="98" w:type="dxa"/>
+              <w:left w:w="93" w:type="dxa"/>
             </w:tcMar>
             <w:vAlign w:val="center"/>
           </w:tcPr>
@@ -4589,7 +4272,7 @@
             </w:tcBorders>
             <w:shd w:color="auto" w:fill="auto" w:val="clear"/>
             <w:tcMar>
-              <w:left w:w="98" w:type="dxa"/>
+              <w:left w:w="93" w:type="dxa"/>
             </w:tcMar>
             <w:vAlign w:val="center"/>
           </w:tcPr>
@@ -4625,7 +4308,7 @@
             </w:tcBorders>
             <w:shd w:color="auto" w:fill="auto" w:val="clear"/>
             <w:tcMar>
-              <w:left w:w="98" w:type="dxa"/>
+              <w:left w:w="93" w:type="dxa"/>
             </w:tcMar>
             <w:vAlign w:val="center"/>
           </w:tcPr>
@@ -4663,7 +4346,7 @@
             </w:tcBorders>
             <w:shd w:color="auto" w:fill="auto" w:val="clear"/>
             <w:tcMar>
-              <w:left w:w="98" w:type="dxa"/>
+              <w:left w:w="93" w:type="dxa"/>
             </w:tcMar>
             <w:vAlign w:val="center"/>
           </w:tcPr>
@@ -4700,7 +4383,7 @@
             </w:tcBorders>
             <w:shd w:color="auto" w:fill="auto" w:val="clear"/>
             <w:tcMar>
-              <w:left w:w="98" w:type="dxa"/>
+              <w:left w:w="93" w:type="dxa"/>
             </w:tcMar>
             <w:vAlign w:val="center"/>
           </w:tcPr>
@@ -4743,7 +4426,7 @@
             </w:tcBorders>
             <w:shd w:color="auto" w:fill="auto" w:val="clear"/>
             <w:tcMar>
-              <w:left w:w="98" w:type="dxa"/>
+              <w:left w:w="93" w:type="dxa"/>
             </w:tcMar>
             <w:vAlign w:val="center"/>
           </w:tcPr>
@@ -4764,8 +4447,33 @@
                 <w:iCs w:val="false"/>
                 <w:color w:val="000000" w:themeColor="text1"/>
               </w:rPr>
-              <w:t xml:space="preserve">Cadastro de conta de </w:t>
-            </w:r>
+              <w:t>Cadastro de conta de usuário</w:t>
+            </w:r>
+          </w:p>
+        </w:tc>
+        <w:tc>
+          <w:tcPr>
+            <w:tcW w:w="3082" w:type="dxa"/>
+            <w:tcBorders>
+              <w:top w:val="single" w:sz="4" w:space="0" w:color="000001"/>
+              <w:left w:val="single" w:sz="4" w:space="0" w:color="000001"/>
+              <w:bottom w:val="single" w:sz="4" w:space="0" w:color="000001"/>
+              <w:insideH w:val="single" w:sz="4" w:space="0" w:color="000001"/>
+            </w:tcBorders>
+            <w:shd w:color="auto" w:fill="auto" w:val="clear"/>
+            <w:tcMar>
+              <w:left w:w="93" w:type="dxa"/>
+            </w:tcMar>
+            <w:vAlign w:val="center"/>
+          </w:tcPr>
+          <w:p>
+            <w:pPr>
+              <w:pStyle w:val="TtulodaTabela"/>
+              <w:snapToGrid w:val="false"/>
+              <w:spacing w:before="0" w:after="120"/>
+              <w:jc w:val="left"/>
+              <w:rPr/>
+            </w:pPr>
             <w:r>
               <w:rPr>
                 <w:rFonts w:cs="Arial" w:ascii="Arial" w:hAnsi="Arial"/>
@@ -4775,33 +4483,8 @@
                 <w:iCs w:val="false"/>
                 <w:color w:val="000000" w:themeColor="text1"/>
               </w:rPr>
-              <w:t>usuário</w:t>
-            </w:r>
-          </w:p>
-        </w:tc>
-        <w:tc>
-          <w:tcPr>
-            <w:tcW w:w="3082" w:type="dxa"/>
-            <w:tcBorders>
-              <w:top w:val="single" w:sz="4" w:space="0" w:color="000001"/>
-              <w:left w:val="single" w:sz="4" w:space="0" w:color="000001"/>
-              <w:bottom w:val="single" w:sz="4" w:space="0" w:color="000001"/>
-              <w:insideH w:val="single" w:sz="4" w:space="0" w:color="000001"/>
-            </w:tcBorders>
-            <w:shd w:color="auto" w:fill="auto" w:val="clear"/>
-            <w:tcMar>
-              <w:left w:w="98" w:type="dxa"/>
-            </w:tcMar>
-            <w:vAlign w:val="center"/>
-          </w:tcPr>
-          <w:p>
-            <w:pPr>
-              <w:pStyle w:val="TtulodaTabela"/>
-              <w:snapToGrid w:val="false"/>
-              <w:spacing w:before="0" w:after="120"/>
-              <w:jc w:val="left"/>
-              <w:rPr/>
-            </w:pPr>
+              <w:t xml:space="preserve">O cliente deve realizar um cadastro de seus dados para </w:t>
+            </w:r>
             <w:r>
               <w:rPr>
                 <w:rFonts w:cs="Arial" w:ascii="Arial" w:hAnsi="Arial"/>
@@ -4811,7 +4494,7 @@
                 <w:iCs w:val="false"/>
                 <w:color w:val="000000" w:themeColor="text1"/>
               </w:rPr>
-              <w:t xml:space="preserve">O cliente deve realizar um cadastro de seus dados para </w:t>
+              <w:commentReference w:id="9"/>
             </w:r>
             <w:r>
               <w:rPr>
@@ -4822,17 +4505,6 @@
                 <w:iCs w:val="false"/>
                 <w:color w:val="000000" w:themeColor="text1"/>
               </w:rPr>
-              <w:commentReference w:id="9"/>
-            </w:r>
-            <w:r>
-              <w:rPr>
-                <w:rFonts w:cs="Arial" w:ascii="Arial" w:hAnsi="Arial"/>
-                <w:b w:val="false"/>
-                <w:bCs w:val="false"/>
-                <w:i w:val="false"/>
-                <w:iCs w:val="false"/>
-                <w:color w:val="000000" w:themeColor="text1"/>
-              </w:rPr>
               <w:t>dar credibilidade as informações geradas</w:t>
             </w:r>
           </w:p>
@@ -4850,7 +4522,7 @@
             </w:tcBorders>
             <w:shd w:color="auto" w:fill="auto" w:val="clear"/>
             <w:tcMar>
-              <w:left w:w="98" w:type="dxa"/>
+              <w:left w:w="93" w:type="dxa"/>
             </w:tcMar>
             <w:vAlign w:val="center"/>
           </w:tcPr>
@@ -4897,7 +4569,7 @@
             </w:tcBorders>
             <w:shd w:color="auto" w:fill="auto" w:val="clear"/>
             <w:tcMar>
-              <w:left w:w="98" w:type="dxa"/>
+              <w:left w:w="93" w:type="dxa"/>
             </w:tcMar>
             <w:vAlign w:val="center"/>
           </w:tcPr>
@@ -4933,7 +4605,7 @@
             </w:tcBorders>
             <w:shd w:color="auto" w:fill="auto" w:val="clear"/>
             <w:tcMar>
-              <w:left w:w="98" w:type="dxa"/>
+              <w:left w:w="93" w:type="dxa"/>
             </w:tcMar>
             <w:vAlign w:val="center"/>
           </w:tcPr>
@@ -4949,21 +4621,7 @@
                 <w:rFonts w:cs="Arial" w:ascii="Arial" w:hAnsi="Arial"/>
                 <w:color w:val="000000" w:themeColor="text1"/>
               </w:rPr>
-              <w:t xml:space="preserve">Edição de </w:t>
-            </w:r>
-            <w:r>
-              <w:rPr>
-                <w:rFonts w:cs="Arial" w:ascii="Arial" w:hAnsi="Arial"/>
-                <w:color w:val="000000" w:themeColor="text1"/>
-              </w:rPr>
-              <w:t xml:space="preserve">conta de </w:t>
-            </w:r>
-            <w:r>
-              <w:rPr>
-                <w:rFonts w:cs="Arial" w:ascii="Arial" w:hAnsi="Arial"/>
-                <w:color w:val="000000" w:themeColor="text1"/>
-              </w:rPr>
-              <w:t>usuário</w:t>
+              <w:t>Edição de conta de usuário</w:t>
             </w:r>
           </w:p>
         </w:tc>
@@ -4978,7 +4636,7 @@
             </w:tcBorders>
             <w:shd w:color="auto" w:fill="auto" w:val="clear"/>
             <w:tcMar>
-              <w:left w:w="98" w:type="dxa"/>
+              <w:left w:w="93" w:type="dxa"/>
             </w:tcMar>
             <w:vAlign w:val="center"/>
           </w:tcPr>
@@ -5014,7 +4672,7 @@
             </w:tcBorders>
             <w:shd w:color="auto" w:fill="auto" w:val="clear"/>
             <w:tcMar>
-              <w:left w:w="98" w:type="dxa"/>
+              <w:left w:w="93" w:type="dxa"/>
             </w:tcMar>
             <w:vAlign w:val="center"/>
           </w:tcPr>
@@ -5050,7 +4708,7 @@
             </w:tcBorders>
             <w:shd w:color="auto" w:fill="auto" w:val="clear"/>
             <w:tcMar>
-              <w:left w:w="98" w:type="dxa"/>
+              <w:left w:w="93" w:type="dxa"/>
             </w:tcMar>
             <w:vAlign w:val="center"/>
           </w:tcPr>
@@ -5086,7 +4744,7 @@
             </w:tcBorders>
             <w:shd w:color="auto" w:fill="auto" w:val="clear"/>
             <w:tcMar>
-              <w:left w:w="98" w:type="dxa"/>
+              <w:left w:w="93" w:type="dxa"/>
             </w:tcMar>
             <w:vAlign w:val="center"/>
           </w:tcPr>
@@ -5105,21 +4763,7 @@
                 <w:rFonts w:cs="Arial" w:ascii="Arial" w:hAnsi="Arial"/>
                 <w:color w:val="000000" w:themeColor="text1"/>
               </w:rPr>
-              <w:t xml:space="preserve">Exclusão de </w:t>
-            </w:r>
-            <w:r>
-              <w:rPr>
-                <w:rFonts w:cs="Arial" w:ascii="Arial" w:hAnsi="Arial"/>
-                <w:color w:val="000000" w:themeColor="text1"/>
-              </w:rPr>
-              <w:t xml:space="preserve">conta de </w:t>
-            </w:r>
-            <w:r>
-              <w:rPr>
-                <w:rFonts w:cs="Arial" w:ascii="Arial" w:hAnsi="Arial"/>
-                <w:color w:val="000000" w:themeColor="text1"/>
-              </w:rPr>
-              <w:t>usuário</w:t>
+              <w:t>Exclusão de conta de usuário</w:t>
             </w:r>
           </w:p>
         </w:tc>
@@ -5134,7 +4778,7 @@
             </w:tcBorders>
             <w:shd w:color="auto" w:fill="auto" w:val="clear"/>
             <w:tcMar>
-              <w:left w:w="98" w:type="dxa"/>
+              <w:left w:w="93" w:type="dxa"/>
             </w:tcMar>
             <w:vAlign w:val="center"/>
           </w:tcPr>
@@ -5170,7 +4814,7 @@
             </w:tcBorders>
             <w:shd w:color="auto" w:fill="auto" w:val="clear"/>
             <w:tcMar>
-              <w:left w:w="98" w:type="dxa"/>
+              <w:left w:w="93" w:type="dxa"/>
             </w:tcMar>
             <w:vAlign w:val="center"/>
           </w:tcPr>
@@ -5199,13 +4843,14 @@
           <w:tcPr>
             <w:tcW w:w="798" w:type="dxa"/>
             <w:tcBorders>
-              <w:left w:val="single" w:sz="4" w:space="0" w:color="000001"/>
-              <w:bottom w:val="single" w:sz="4" w:space="0" w:color="000001"/>
-              <w:insideH w:val="single" w:sz="4" w:space="0" w:color="000001"/>
-            </w:tcBorders>
-            <w:shd w:color="auto" w:fill="auto" w:val="clear"/>
-            <w:tcMar>
-              <w:left w:w="98" w:type="dxa"/>
+              <w:top w:val="single" w:sz="4" w:space="0" w:color="000001"/>
+              <w:left w:val="single" w:sz="4" w:space="0" w:color="000001"/>
+              <w:bottom w:val="single" w:sz="4" w:space="0" w:color="000001"/>
+              <w:insideH w:val="single" w:sz="4" w:space="0" w:color="000001"/>
+            </w:tcBorders>
+            <w:shd w:color="auto" w:fill="auto" w:val="clear"/>
+            <w:tcMar>
+              <w:left w:w="93" w:type="dxa"/>
             </w:tcMar>
             <w:vAlign w:val="center"/>
           </w:tcPr>
@@ -5231,13 +4876,14 @@
           <w:tcPr>
             <w:tcW w:w="3345" w:type="dxa"/>
             <w:tcBorders>
-              <w:left w:val="single" w:sz="4" w:space="0" w:color="000001"/>
-              <w:bottom w:val="single" w:sz="4" w:space="0" w:color="000001"/>
-              <w:insideH w:val="single" w:sz="4" w:space="0" w:color="000001"/>
-            </w:tcBorders>
-            <w:shd w:color="auto" w:fill="auto" w:val="clear"/>
-            <w:tcMar>
-              <w:left w:w="98" w:type="dxa"/>
+              <w:top w:val="single" w:sz="4" w:space="0" w:color="000001"/>
+              <w:left w:val="single" w:sz="4" w:space="0" w:color="000001"/>
+              <w:bottom w:val="single" w:sz="4" w:space="0" w:color="000001"/>
+              <w:insideH w:val="single" w:sz="4" w:space="0" w:color="000001"/>
+            </w:tcBorders>
+            <w:shd w:color="auto" w:fill="auto" w:val="clear"/>
+            <w:tcMar>
+              <w:left w:w="93" w:type="dxa"/>
             </w:tcMar>
             <w:vAlign w:val="center"/>
           </w:tcPr>
@@ -5262,13 +4908,14 @@
           <w:tcPr>
             <w:tcW w:w="3082" w:type="dxa"/>
             <w:tcBorders>
-              <w:left w:val="single" w:sz="4" w:space="0" w:color="000001"/>
-              <w:bottom w:val="single" w:sz="4" w:space="0" w:color="000001"/>
-              <w:insideH w:val="single" w:sz="4" w:space="0" w:color="000001"/>
-            </w:tcBorders>
-            <w:shd w:color="auto" w:fill="auto" w:val="clear"/>
-            <w:tcMar>
-              <w:left w:w="98" w:type="dxa"/>
+              <w:top w:val="single" w:sz="4" w:space="0" w:color="000001"/>
+              <w:left w:val="single" w:sz="4" w:space="0" w:color="000001"/>
+              <w:bottom w:val="single" w:sz="4" w:space="0" w:color="000001"/>
+              <w:insideH w:val="single" w:sz="4" w:space="0" w:color="000001"/>
+            </w:tcBorders>
+            <w:shd w:color="auto" w:fill="auto" w:val="clear"/>
+            <w:tcMar>
+              <w:left w:w="93" w:type="dxa"/>
             </w:tcMar>
             <w:vAlign w:val="center"/>
           </w:tcPr>
@@ -5293,6 +4940,7 @@
           <w:tcPr>
             <w:tcW w:w="2071" w:type="dxa"/>
             <w:tcBorders>
+              <w:top w:val="single" w:sz="4" w:space="0" w:color="000001"/>
               <w:left w:val="single" w:sz="4" w:space="0" w:color="000001"/>
               <w:bottom w:val="single" w:sz="4" w:space="0" w:color="000001"/>
               <w:right w:val="single" w:sz="4" w:space="0" w:color="000001"/>
@@ -5301,7 +4949,7 @@
             </w:tcBorders>
             <w:shd w:color="auto" w:fill="auto" w:val="clear"/>
             <w:tcMar>
-              <w:left w:w="98" w:type="dxa"/>
+              <w:left w:w="93" w:type="dxa"/>
             </w:tcMar>
             <w:vAlign w:val="center"/>
           </w:tcPr>
@@ -5337,7 +4985,7 @@
             </w:tcBorders>
             <w:shd w:color="auto" w:fill="auto" w:val="clear"/>
             <w:tcMar>
-              <w:left w:w="98" w:type="dxa"/>
+              <w:left w:w="93" w:type="dxa"/>
             </w:tcMar>
             <w:vAlign w:val="center"/>
           </w:tcPr>
@@ -5373,7 +5021,7 @@
             </w:tcBorders>
             <w:shd w:color="auto" w:fill="auto" w:val="clear"/>
             <w:tcMar>
-              <w:left w:w="98" w:type="dxa"/>
+              <w:left w:w="93" w:type="dxa"/>
             </w:tcMar>
             <w:vAlign w:val="center"/>
           </w:tcPr>
@@ -5406,7 +5054,7 @@
             </w:tcBorders>
             <w:shd w:color="auto" w:fill="auto" w:val="clear"/>
             <w:tcMar>
-              <w:left w:w="98" w:type="dxa"/>
+              <w:left w:w="93" w:type="dxa"/>
             </w:tcMar>
             <w:vAlign w:val="center"/>
           </w:tcPr>
@@ -5441,7 +5089,7 @@
             </w:tcBorders>
             <w:shd w:color="auto" w:fill="auto" w:val="clear"/>
             <w:tcMar>
-              <w:left w:w="98" w:type="dxa"/>
+              <w:left w:w="93" w:type="dxa"/>
             </w:tcMar>
             <w:vAlign w:val="center"/>
           </w:tcPr>
@@ -5477,7 +5125,7 @@
             </w:tcBorders>
             <w:shd w:color="auto" w:fill="auto" w:val="clear"/>
             <w:tcMar>
-              <w:left w:w="98" w:type="dxa"/>
+              <w:left w:w="93" w:type="dxa"/>
             </w:tcMar>
             <w:vAlign w:val="center"/>
           </w:tcPr>
@@ -5513,7 +5161,7 @@
             </w:tcBorders>
             <w:shd w:color="auto" w:fill="auto" w:val="clear"/>
             <w:tcMar>
-              <w:left w:w="98" w:type="dxa"/>
+              <w:left w:w="93" w:type="dxa"/>
             </w:tcMar>
             <w:vAlign w:val="center"/>
           </w:tcPr>
@@ -5546,7 +5194,7 @@
             </w:tcBorders>
             <w:shd w:color="auto" w:fill="auto" w:val="clear"/>
             <w:tcMar>
-              <w:left w:w="98" w:type="dxa"/>
+              <w:left w:w="93" w:type="dxa"/>
             </w:tcMar>
             <w:vAlign w:val="center"/>
           </w:tcPr>
@@ -5581,7 +5229,7 @@
             </w:tcBorders>
             <w:shd w:color="auto" w:fill="auto" w:val="clear"/>
             <w:tcMar>
-              <w:left w:w="98" w:type="dxa"/>
+              <w:left w:w="93" w:type="dxa"/>
             </w:tcMar>
             <w:vAlign w:val="center"/>
           </w:tcPr>
@@ -5617,7 +5265,7 @@
             </w:tcBorders>
             <w:shd w:color="auto" w:fill="auto" w:val="clear"/>
             <w:tcMar>
-              <w:left w:w="98" w:type="dxa"/>
+              <w:left w:w="93" w:type="dxa"/>
             </w:tcMar>
             <w:vAlign w:val="center"/>
           </w:tcPr>
@@ -5650,7 +5298,7 @@
             </w:tcBorders>
             <w:shd w:color="auto" w:fill="auto" w:val="clear"/>
             <w:tcMar>
-              <w:left w:w="98" w:type="dxa"/>
+              <w:left w:w="93" w:type="dxa"/>
             </w:tcMar>
             <w:vAlign w:val="center"/>
           </w:tcPr>
@@ -5681,7 +5329,7 @@
             </w:tcBorders>
             <w:shd w:color="auto" w:fill="auto" w:val="clear"/>
             <w:tcMar>
-              <w:left w:w="98" w:type="dxa"/>
+              <w:left w:w="93" w:type="dxa"/>
             </w:tcMar>
             <w:vAlign w:val="center"/>
           </w:tcPr>
@@ -5714,7 +5362,7 @@
             </w:tcBorders>
             <w:shd w:color="auto" w:fill="auto" w:val="clear"/>
             <w:tcMar>
-              <w:left w:w="98" w:type="dxa"/>
+              <w:left w:w="93" w:type="dxa"/>
             </w:tcMar>
             <w:vAlign w:val="center"/>
           </w:tcPr>
@@ -5750,7 +5398,7 @@
             </w:tcBorders>
             <w:shd w:color="auto" w:fill="auto" w:val="clear"/>
             <w:tcMar>
-              <w:left w:w="98" w:type="dxa"/>
+              <w:left w:w="93" w:type="dxa"/>
             </w:tcMar>
             <w:vAlign w:val="center"/>
           </w:tcPr>
@@ -5783,7 +5431,7 @@
             </w:tcBorders>
             <w:shd w:color="auto" w:fill="auto" w:val="clear"/>
             <w:tcMar>
-              <w:left w:w="98" w:type="dxa"/>
+              <w:left w:w="93" w:type="dxa"/>
             </w:tcMar>
             <w:vAlign w:val="center"/>
           </w:tcPr>
@@ -5799,14 +5447,7 @@
                 <w:rFonts w:cs="Arial" w:ascii="Arial" w:hAnsi="Arial"/>
                 <w:color w:val="000000" w:themeColor="text1"/>
               </w:rPr>
-              <w:t>Avaliação</w:t>
-            </w:r>
-            <w:r>
-              <w:rPr>
-                <w:rFonts w:cs="Arial" w:ascii="Arial" w:hAnsi="Arial"/>
-                <w:color w:val="000000" w:themeColor="text1"/>
-              </w:rPr>
-              <w:t xml:space="preserve"> Problema</w:t>
+              <w:t>Avaliação Problema</w:t>
             </w:r>
           </w:p>
         </w:tc>
@@ -5821,7 +5462,7 @@
             </w:tcBorders>
             <w:shd w:color="auto" w:fill="auto" w:val="clear"/>
             <w:tcMar>
-              <w:left w:w="98" w:type="dxa"/>
+              <w:left w:w="93" w:type="dxa"/>
             </w:tcMar>
             <w:vAlign w:val="center"/>
           </w:tcPr>
@@ -5857,7 +5498,7 @@
             </w:tcBorders>
             <w:shd w:color="auto" w:fill="auto" w:val="clear"/>
             <w:tcMar>
-              <w:left w:w="98" w:type="dxa"/>
+              <w:left w:w="93" w:type="dxa"/>
             </w:tcMar>
             <w:vAlign w:val="center"/>
           </w:tcPr>
@@ -5893,7 +5534,7 @@
             </w:tcBorders>
             <w:shd w:color="auto" w:fill="auto" w:val="clear"/>
             <w:tcMar>
-              <w:left w:w="98" w:type="dxa"/>
+              <w:left w:w="93" w:type="dxa"/>
             </w:tcMar>
             <w:vAlign w:val="center"/>
           </w:tcPr>
@@ -5930,7 +5571,7 @@
             </w:tcBorders>
             <w:shd w:color="auto" w:fill="auto" w:val="clear"/>
             <w:tcMar>
-              <w:left w:w="98" w:type="dxa"/>
+              <w:left w:w="93" w:type="dxa"/>
             </w:tcMar>
             <w:vAlign w:val="center"/>
           </w:tcPr>
@@ -5965,7 +5606,7 @@
             </w:tcBorders>
             <w:shd w:color="auto" w:fill="auto" w:val="clear"/>
             <w:tcMar>
-              <w:left w:w="98" w:type="dxa"/>
+              <w:left w:w="93" w:type="dxa"/>
             </w:tcMar>
             <w:vAlign w:val="center"/>
           </w:tcPr>
@@ -6014,7 +5655,7 @@
             </w:tcBorders>
             <w:shd w:color="auto" w:fill="auto" w:val="clear"/>
             <w:tcMar>
-              <w:left w:w="98" w:type="dxa"/>
+              <w:left w:w="93" w:type="dxa"/>
             </w:tcMar>
             <w:vAlign w:val="center"/>
           </w:tcPr>
@@ -6155,7 +5796,7 @@
       <w:tblPr>
         <w:tblW w:w="9715" w:type="dxa"/>
         <w:jc w:val="left"/>
-        <w:tblInd w:w="-464" w:type="dxa"/>
+        <w:tblInd w:w="-469" w:type="dxa"/>
         <w:tblBorders>
           <w:top w:val="single" w:sz="4" w:space="0" w:color="000001"/>
           <w:left w:val="single" w:sz="4" w:space="0" w:color="000001"/>
@@ -6164,7 +5805,7 @@
         </w:tblBorders>
         <w:tblCellMar>
           <w:top w:w="0" w:type="dxa"/>
-          <w:left w:w="98" w:type="dxa"/>
+          <w:left w:w="93" w:type="dxa"/>
           <w:bottom w:w="0" w:type="dxa"/>
           <w:right w:w="108" w:type="dxa"/>
         </w:tblCellMar>
@@ -6191,7 +5832,7 @@
             </w:tcBorders>
             <w:shd w:color="auto" w:fill="auto" w:val="clear"/>
             <w:tcMar>
-              <w:left w:w="98" w:type="dxa"/>
+              <w:left w:w="93" w:type="dxa"/>
             </w:tcMar>
           </w:tcPr>
           <w:p>
@@ -6230,7 +5871,7 @@
             </w:tcBorders>
             <w:shd w:color="auto" w:fill="auto" w:val="clear"/>
             <w:tcMar>
-              <w:left w:w="98" w:type="dxa"/>
+              <w:left w:w="93" w:type="dxa"/>
             </w:tcMar>
           </w:tcPr>
           <w:p>
@@ -6264,7 +5905,7 @@
             </w:tcBorders>
             <w:shd w:color="auto" w:fill="auto" w:val="clear"/>
             <w:tcMar>
-              <w:left w:w="98" w:type="dxa"/>
+              <w:left w:w="93" w:type="dxa"/>
             </w:tcMar>
           </w:tcPr>
           <w:p>
@@ -6303,7 +5944,7 @@
             </w:tcBorders>
             <w:shd w:fill="auto" w:val="clear"/>
             <w:tcMar>
-              <w:left w:w="98" w:type="dxa"/>
+              <w:left w:w="93" w:type="dxa"/>
             </w:tcMar>
           </w:tcPr>
           <w:p>
@@ -6347,7 +5988,7 @@
             </w:tcBorders>
             <w:shd w:color="auto" w:fill="auto" w:val="clear"/>
             <w:tcMar>
-              <w:left w:w="98" w:type="dxa"/>
+              <w:left w:w="93" w:type="dxa"/>
             </w:tcMar>
             <w:vAlign w:val="center"/>
           </w:tcPr>
@@ -6383,7 +6024,7 @@
             </w:tcBorders>
             <w:shd w:color="auto" w:fill="auto" w:val="clear"/>
             <w:tcMar>
-              <w:left w:w="98" w:type="dxa"/>
+              <w:left w:w="93" w:type="dxa"/>
             </w:tcMar>
             <w:vAlign w:val="center"/>
           </w:tcPr>
@@ -6419,7 +6060,7 @@
             </w:tcBorders>
             <w:shd w:color="auto" w:fill="auto" w:val="clear"/>
             <w:tcMar>
-              <w:left w:w="98" w:type="dxa"/>
+              <w:left w:w="93" w:type="dxa"/>
             </w:tcMar>
             <w:vAlign w:val="center"/>
           </w:tcPr>
@@ -6455,7 +6096,7 @@
             </w:tcBorders>
             <w:shd w:fill="auto" w:val="clear"/>
             <w:tcMar>
-              <w:left w:w="98" w:type="dxa"/>
+              <w:left w:w="93" w:type="dxa"/>
             </w:tcMar>
           </w:tcPr>
           <w:p>
@@ -6493,7 +6134,7 @@
             </w:tcBorders>
             <w:shd w:color="auto" w:fill="auto" w:val="clear"/>
             <w:tcMar>
-              <w:left w:w="98" w:type="dxa"/>
+              <w:left w:w="93" w:type="dxa"/>
             </w:tcMar>
             <w:vAlign w:val="center"/>
           </w:tcPr>
@@ -6529,7 +6170,7 @@
             </w:tcBorders>
             <w:shd w:color="auto" w:fill="auto" w:val="clear"/>
             <w:tcMar>
-              <w:left w:w="98" w:type="dxa"/>
+              <w:left w:w="93" w:type="dxa"/>
             </w:tcMar>
             <w:vAlign w:val="center"/>
           </w:tcPr>
@@ -6565,7 +6206,7 @@
             </w:tcBorders>
             <w:shd w:color="auto" w:fill="auto" w:val="clear"/>
             <w:tcMar>
-              <w:left w:w="98" w:type="dxa"/>
+              <w:left w:w="93" w:type="dxa"/>
             </w:tcMar>
             <w:vAlign w:val="center"/>
           </w:tcPr>
@@ -6601,7 +6242,7 @@
             </w:tcBorders>
             <w:shd w:fill="auto" w:val="clear"/>
             <w:tcMar>
-              <w:left w:w="98" w:type="dxa"/>
+              <w:left w:w="93" w:type="dxa"/>
             </w:tcMar>
           </w:tcPr>
           <w:p>
@@ -6911,16 +6552,28 @@
           <w:numId w:val="3"/>
         </w:numPr>
         <w:spacing w:lineRule="auto" w:line="360"/>
-        <w:rPr>
+        <w:rPr/>
+      </w:pPr>
+      <w:r>
+        <w:rPr>
+          <w:rFonts w:cs="Arial" w:ascii="Arial" w:hAnsi="Arial"/>
           <w:color w:val="000000" w:themeColor="text1"/>
         </w:rPr>
-      </w:pPr>
+        <w:t>JavaScrip, licen</w:t>
+      </w:r>
       <w:r>
         <w:rPr>
           <w:rFonts w:cs="Arial" w:ascii="Arial" w:hAnsi="Arial"/>
           <w:color w:val="000000" w:themeColor="text1"/>
         </w:rPr>
-        <w:t>JavaScrip, licensa gratuita;</w:t>
+        <w:t>ç</w:t>
+      </w:r>
+      <w:r>
+        <w:rPr>
+          <w:rFonts w:cs="Arial" w:ascii="Arial" w:hAnsi="Arial"/>
+          <w:color w:val="000000" w:themeColor="text1"/>
+        </w:rPr>
+        <w:t>a gratuita;</w:t>
       </w:r>
     </w:p>
     <w:p>
@@ -7065,7 +6718,7 @@
       <w:r>
         <w:rPr>
           <w:rFonts w:ascii="Liberation Serif" w:hAnsi="Liberation Serif" w:eastAsia="DejaVu Sans" w:cs="DejaVu Sans"/>
-          <w:color w:val="auto"/>
+          <w:color w:val="00000A"/>
           <w:lang w:val="en-US" w:eastAsia="en-US" w:bidi="en-US"/>
         </w:rPr>
         <w:t>Mas a solução agora não está orientada a auxiliar o cidadão?</w:t>
@@ -7077,7 +6730,7 @@
       <w:r>
         <w:rPr>
           <w:rFonts w:ascii="Liberation Serif" w:hAnsi="Liberation Serif" w:eastAsia="DejaVu Sans" w:cs="DejaVu Sans"/>
-          <w:color w:val="auto"/>
+          <w:color w:val="00000A"/>
           <w:lang w:val="en-US" w:eastAsia="en-US" w:bidi="en-US"/>
         </w:rPr>
         <w:t>Exemplos?</w:t>
@@ -7089,7 +6742,7 @@
       <w:r>
         <w:rPr>
           <w:rFonts w:ascii="Liberation Serif" w:hAnsi="Liberation Serif" w:eastAsia="DejaVu Sans" w:cs="DejaVu Sans"/>
-          <w:color w:val="auto"/>
+          <w:color w:val="00000A"/>
           <w:lang w:val="en-US" w:eastAsia="en-US" w:bidi="en-US"/>
         </w:rPr>
         <w:t>Contextualize o problema  à luz do cliente.</w:t>
@@ -7101,7 +6754,7 @@
       <w:r>
         <w:rPr>
           <w:rFonts w:ascii="Liberation Serif" w:hAnsi="Liberation Serif" w:eastAsia="DejaVu Sans" w:cs="DejaVu Sans"/>
-          <w:color w:val="auto"/>
+          <w:color w:val="00000A"/>
           <w:lang w:val="en-US" w:eastAsia="en-US" w:bidi="en-US"/>
         </w:rPr>
         <w:t>Explicar melhor.</w:t>
@@ -7113,7 +6766,7 @@
       <w:r>
         <w:rPr>
           <w:rFonts w:ascii="Liberation Serif" w:hAnsi="Liberation Serif" w:eastAsia="DejaVu Sans" w:cs="DejaVu Sans"/>
-          <w:color w:val="auto"/>
+          <w:color w:val="00000A"/>
           <w:lang w:val="en-US" w:eastAsia="en-US" w:bidi="en-US"/>
         </w:rPr>
         <w:t>???????</w:t>
@@ -7125,7 +6778,7 @@
       <w:r>
         <w:rPr>
           <w:rFonts w:ascii="Liberation Serif" w:hAnsi="Liberation Serif" w:eastAsia="DejaVu Sans" w:cs="DejaVu Sans"/>
-          <w:color w:val="auto"/>
+          <w:color w:val="00000A"/>
           <w:lang w:val="en-US" w:eastAsia="en-US" w:bidi="en-US"/>
         </w:rPr>
         <w:t>Pq?</w:t>
@@ -7137,7 +6790,7 @@
       <w:r>
         <w:rPr>
           <w:rFonts w:ascii="Liberation Serif" w:hAnsi="Liberation Serif" w:eastAsia="DejaVu Sans" w:cs="DejaVu Sans"/>
-          <w:color w:val="auto"/>
+          <w:color w:val="00000A"/>
           <w:lang w:val="en-US" w:eastAsia="en-US" w:bidi="en-US"/>
         </w:rPr>
         <w:t>Isso ainda não está claro no item 2 do documento.</w:t>
@@ -7149,7 +6802,7 @@
       <w:r>
         <w:rPr>
           <w:rFonts w:ascii="Liberation Serif" w:hAnsi="Liberation Serif" w:eastAsia="DejaVu Sans" w:cs="DejaVu Sans"/>
-          <w:color w:val="auto"/>
+          <w:color w:val="00000A"/>
           <w:lang w:val="en-US" w:eastAsia="en-US" w:bidi="en-US"/>
         </w:rPr>
         <w:t>Não irei mais comentar problemas de acentuação. Isso é requisito básico  para cursar graduação.</w:t>
@@ -7161,7 +6814,7 @@
       <w:r>
         <w:rPr>
           <w:rFonts w:ascii="Liberation Serif" w:hAnsi="Liberation Serif" w:eastAsia="DejaVu Sans" w:cs="DejaVu Sans"/>
-          <w:color w:val="auto"/>
+          <w:color w:val="00000A"/>
           <w:lang w:val="en-US" w:eastAsia="en-US" w:bidi="en-US"/>
         </w:rPr>
         <w:t>O software não terá uma administrador?</w:t>
@@ -7173,7 +6826,7 @@
       <w:r>
         <w:rPr>
           <w:rFonts w:ascii="Liberation Serif" w:hAnsi="Liberation Serif" w:eastAsia="DejaVu Sans" w:cs="DejaVu Sans"/>
-          <w:color w:val="auto"/>
+          <w:color w:val="00000A"/>
           <w:lang w:val="en-US" w:eastAsia="en-US" w:bidi="en-US"/>
         </w:rPr>
         <w:t>Qual a necessidade que justifica a existência do requisito?</w:t>
@@ -7185,7 +6838,7 @@
       <w:r>
         <w:rPr>
           <w:rFonts w:ascii="Liberation Serif" w:hAnsi="Liberation Serif" w:eastAsia="DejaVu Sans" w:cs="DejaVu Sans"/>
-          <w:color w:val="auto"/>
+          <w:color w:val="00000A"/>
           <w:lang w:val="en-US" w:eastAsia="en-US" w:bidi="en-US"/>
         </w:rPr>
         <w:t>Idem</w:t>
@@ -7197,7 +6850,7 @@
       <w:r>
         <w:rPr>
           <w:rFonts w:ascii="Liberation Serif" w:hAnsi="Liberation Serif" w:eastAsia="DejaVu Sans" w:cs="DejaVu Sans"/>
-          <w:color w:val="auto"/>
+          <w:color w:val="00000A"/>
           <w:lang w:val="en-US" w:eastAsia="en-US" w:bidi="en-US"/>
         </w:rPr>
         <w:t>Nenhuma propriedade para o software foi identificada?</w:t>
@@ -7209,7 +6862,7 @@
       <w:r>
         <w:rPr>
           <w:rFonts w:ascii="Liberation Serif" w:hAnsi="Liberation Serif" w:eastAsia="DejaVu Sans" w:cs="DejaVu Sans"/>
-          <w:color w:val="auto"/>
+          <w:color w:val="00000A"/>
           <w:sz w:val="20"/>
           <w:szCs w:val="20"/>
           <w:lang w:val="en-US" w:eastAsia="en-US" w:bidi="en-US"/>
@@ -7223,7 +6876,7 @@
       <w:r>
         <w:rPr>
           <w:rFonts w:ascii="Liberation Serif" w:hAnsi="Liberation Serif" w:eastAsia="DejaVu Sans" w:cs="DejaVu Sans"/>
-          <w:color w:val="auto"/>
+          <w:color w:val="00000A"/>
           <w:sz w:val="20"/>
           <w:szCs w:val="20"/>
           <w:lang w:val="en-US" w:eastAsia="en-US" w:bidi="en-US"/>
@@ -8293,6 +7946,21 @@
   </w:style>
   <w:style w:type="character" w:styleId="ListLabel4">
     <w:name w:val="ListLabel 4"/>
+    <w:qFormat/>
+    <w:rPr>
+      <w:rFonts w:ascii="Arial" w:hAnsi="Arial"/>
+      <w:b/>
+    </w:rPr>
+  </w:style>
+  <w:style w:type="character" w:styleId="ListLabel5">
+    <w:name w:val="ListLabel 5"/>
+    <w:qFormat/>
+    <w:rPr>
+      <w:rFonts w:ascii="Arial" w:hAnsi="Arial" w:cs="Symbol"/>
+    </w:rPr>
+  </w:style>
+  <w:style w:type="character" w:styleId="ListLabel6">
+    <w:name w:val="ListLabel 6"/>
     <w:qFormat/>
     <w:rPr>
       <w:rFonts w:ascii="Arial" w:hAnsi="Arial"/>

</xml_diff>

<commit_message>
edição do documento de requisitos
</commit_message>
<xml_diff>
--- a/Documento de Requisitos Engenharia de Software.docx
+++ b/Documento de Requisitos Engenharia de Software.docx
@@ -813,7 +813,7 @@
       <w:tblPr>
         <w:tblW w:w="8804" w:type="dxa"/>
         <w:jc w:val="left"/>
-        <w:tblInd w:w="95" w:type="dxa"/>
+        <w:tblInd w:w="88" w:type="dxa"/>
         <w:tblBorders>
           <w:top w:val="single" w:sz="6" w:space="0" w:color="000001"/>
           <w:left w:val="single" w:sz="6" w:space="0" w:color="000001"/>
@@ -822,7 +822,7 @@
         </w:tblBorders>
         <w:tblCellMar>
           <w:top w:w="0" w:type="dxa"/>
-          <w:left w:w="84" w:type="dxa"/>
+          <w:left w:w="76" w:type="dxa"/>
           <w:bottom w:w="0" w:type="dxa"/>
           <w:right w:w="108" w:type="dxa"/>
         </w:tblCellMar>
@@ -847,7 +847,7 @@
             </w:tcBorders>
             <w:shd w:color="auto" w:fill="DFDFDF" w:val="clear"/>
             <w:tcMar>
-              <w:left w:w="84" w:type="dxa"/>
+              <w:left w:w="76" w:type="dxa"/>
             </w:tcMar>
           </w:tcPr>
           <w:p>
@@ -884,7 +884,7 @@
             </w:tcBorders>
             <w:shd w:color="auto" w:fill="DFDFDF" w:val="clear"/>
             <w:tcMar>
-              <w:left w:w="84" w:type="dxa"/>
+              <w:left w:w="76" w:type="dxa"/>
             </w:tcMar>
           </w:tcPr>
           <w:p>
@@ -921,7 +921,7 @@
             </w:tcBorders>
             <w:shd w:color="auto" w:fill="DFDFDF" w:val="clear"/>
             <w:tcMar>
-              <w:left w:w="84" w:type="dxa"/>
+              <w:left w:w="76" w:type="dxa"/>
             </w:tcMar>
           </w:tcPr>
           <w:p>
@@ -960,7 +960,7 @@
             </w:tcBorders>
             <w:shd w:color="auto" w:fill="DFDFDF" w:val="clear"/>
             <w:tcMar>
-              <w:left w:w="84" w:type="dxa"/>
+              <w:left w:w="76" w:type="dxa"/>
             </w:tcMar>
           </w:tcPr>
           <w:p>
@@ -998,7 +998,7 @@
             </w:tcBorders>
             <w:shd w:color="auto" w:fill="auto" w:val="clear"/>
             <w:tcMar>
-              <w:left w:w="84" w:type="dxa"/>
+              <w:left w:w="76" w:type="dxa"/>
             </w:tcMar>
           </w:tcPr>
           <w:p>
@@ -1031,7 +1031,7 @@
             </w:tcBorders>
             <w:shd w:color="auto" w:fill="auto" w:val="clear"/>
             <w:tcMar>
-              <w:left w:w="84" w:type="dxa"/>
+              <w:left w:w="76" w:type="dxa"/>
             </w:tcMar>
           </w:tcPr>
           <w:p>
@@ -1064,7 +1064,7 @@
             </w:tcBorders>
             <w:shd w:color="auto" w:fill="auto" w:val="clear"/>
             <w:tcMar>
-              <w:left w:w="84" w:type="dxa"/>
+              <w:left w:w="76" w:type="dxa"/>
             </w:tcMar>
           </w:tcPr>
           <w:p>
@@ -1099,7 +1099,7 @@
             </w:tcBorders>
             <w:shd w:color="auto" w:fill="auto" w:val="clear"/>
             <w:tcMar>
-              <w:left w:w="84" w:type="dxa"/>
+              <w:left w:w="76" w:type="dxa"/>
             </w:tcMar>
           </w:tcPr>
           <w:p>
@@ -1135,7 +1135,7 @@
             </w:tcBorders>
             <w:shd w:color="auto" w:fill="auto" w:val="clear"/>
             <w:tcMar>
-              <w:left w:w="84" w:type="dxa"/>
+              <w:left w:w="76" w:type="dxa"/>
             </w:tcMar>
           </w:tcPr>
           <w:p>
@@ -1168,7 +1168,7 @@
             </w:tcBorders>
             <w:shd w:color="auto" w:fill="auto" w:val="clear"/>
             <w:tcMar>
-              <w:left w:w="84" w:type="dxa"/>
+              <w:left w:w="76" w:type="dxa"/>
             </w:tcMar>
           </w:tcPr>
           <w:p>
@@ -1201,7 +1201,7 @@
             </w:tcBorders>
             <w:shd w:color="auto" w:fill="auto" w:val="clear"/>
             <w:tcMar>
-              <w:left w:w="84" w:type="dxa"/>
+              <w:left w:w="76" w:type="dxa"/>
             </w:tcMar>
           </w:tcPr>
           <w:p>
@@ -1236,7 +1236,7 @@
             </w:tcBorders>
             <w:shd w:color="auto" w:fill="auto" w:val="clear"/>
             <w:tcMar>
-              <w:left w:w="84" w:type="dxa"/>
+              <w:left w:w="76" w:type="dxa"/>
             </w:tcMar>
           </w:tcPr>
           <w:p>
@@ -1272,7 +1272,7 @@
             </w:tcBorders>
             <w:shd w:color="auto" w:fill="auto" w:val="clear"/>
             <w:tcMar>
-              <w:left w:w="84" w:type="dxa"/>
+              <w:left w:w="76" w:type="dxa"/>
             </w:tcMar>
           </w:tcPr>
           <w:p>
@@ -1305,7 +1305,7 @@
             </w:tcBorders>
             <w:shd w:color="auto" w:fill="auto" w:val="clear"/>
             <w:tcMar>
-              <w:left w:w="84" w:type="dxa"/>
+              <w:left w:w="76" w:type="dxa"/>
             </w:tcMar>
           </w:tcPr>
           <w:p>
@@ -1338,7 +1338,7 @@
             </w:tcBorders>
             <w:shd w:color="auto" w:fill="auto" w:val="clear"/>
             <w:tcMar>
-              <w:left w:w="84" w:type="dxa"/>
+              <w:left w:w="76" w:type="dxa"/>
             </w:tcMar>
           </w:tcPr>
           <w:p>
@@ -1373,7 +1373,7 @@
             </w:tcBorders>
             <w:shd w:color="auto" w:fill="auto" w:val="clear"/>
             <w:tcMar>
-              <w:left w:w="84" w:type="dxa"/>
+              <w:left w:w="76" w:type="dxa"/>
             </w:tcMar>
           </w:tcPr>
           <w:p>
@@ -1558,7 +1558,7 @@
           <w:bCs/>
           <w:color w:val="000000"/>
         </w:rPr>
-        <w:t xml:space="preserve"> como a estrutura viária, a rede de esgoto e água, a iluminação publi</w:t>
+        <w:t xml:space="preserve"> como a estrutura viária, a rede de esgoto e água, a iluminação publ</w:t>
       </w:r>
       <w:bookmarkStart w:id="0" w:name="__DdeLink__577_1275665660"/>
       <w:bookmarkEnd w:id="0"/>
@@ -1568,7 +1568,7 @@
           <w:bCs/>
           <w:color w:val="000000"/>
         </w:rPr>
-        <w:t>ca e a  rede de distribuição de energia. A população sofre com esses problemas que causam prejuízos mat</w:t>
+        <w:t>ica e a  rede de distribuição de energia. A população sofre com esses problemas que causam prejuízos mat</w:t>
       </w:r>
       <w:ins w:id="2" w:author="Daricélio" w:date="2018-11-28T17:53:00Z">
         <w:r>
@@ -1872,7 +1872,85 @@
           <w:rFonts w:cs="Arial" w:ascii="Arial" w:hAnsi="Arial"/>
           <w:color w:val="000000" w:themeColor="text1"/>
         </w:rPr>
-        <w:t xml:space="preserve"> de conhecimento na framework ReactNative, feita na linguagem JavaScript e nas API’s Google Maps e Firebase do Google. O conhecimento sobre a utilização da framework e das API’s será abrangida durante o processo de desenvolvimento com cursos.</w:t>
+        <w:t xml:space="preserve"> de conhecimento na </w:t>
+      </w:r>
+      <w:r>
+        <w:rPr>
+          <w:rFonts w:cs="Arial" w:ascii="Arial" w:hAnsi="Arial"/>
+          <w:i/>
+          <w:iCs/>
+          <w:color w:val="000000" w:themeColor="text1"/>
+        </w:rPr>
+        <w:t>framework</w:t>
+      </w:r>
+      <w:r>
+        <w:rPr>
+          <w:rFonts w:cs="Arial" w:ascii="Arial" w:hAnsi="Arial"/>
+          <w:color w:val="000000" w:themeColor="text1"/>
+        </w:rPr>
+        <w:t xml:space="preserve"> </w:t>
+      </w:r>
+      <w:r>
+        <w:rPr>
+          <w:rFonts w:cs="Arial" w:ascii="Arial" w:hAnsi="Arial"/>
+          <w:i/>
+          <w:iCs/>
+          <w:color w:val="000000" w:themeColor="text1"/>
+        </w:rPr>
+        <w:t>ReactNative</w:t>
+      </w:r>
+      <w:r>
+        <w:rPr>
+          <w:rFonts w:cs="Arial" w:ascii="Arial" w:hAnsi="Arial"/>
+          <w:color w:val="000000" w:themeColor="text1"/>
+        </w:rPr>
+        <w:t xml:space="preserve">, feita na linguagem JavaScript e nas API’s Google </w:t>
+      </w:r>
+      <w:r>
+        <w:rPr>
+          <w:rFonts w:cs="Arial" w:ascii="Arial" w:hAnsi="Arial"/>
+          <w:i/>
+          <w:iCs/>
+          <w:color w:val="000000" w:themeColor="text1"/>
+        </w:rPr>
+        <w:t>Maps</w:t>
+      </w:r>
+      <w:r>
+        <w:rPr>
+          <w:rFonts w:cs="Arial" w:ascii="Arial" w:hAnsi="Arial"/>
+          <w:color w:val="000000" w:themeColor="text1"/>
+        </w:rPr>
+        <w:t xml:space="preserve"> e Firebase do Google. O conhecimento sobre a utilização d</w:t>
+      </w:r>
+      <w:r>
+        <w:rPr>
+          <w:rFonts w:cs="Arial" w:ascii="Arial" w:hAnsi="Arial"/>
+          <w:color w:val="000000" w:themeColor="text1"/>
+        </w:rPr>
+        <w:t>o</w:t>
+      </w:r>
+      <w:r>
+        <w:rPr>
+          <w:rFonts w:cs="Arial" w:ascii="Arial" w:hAnsi="Arial"/>
+          <w:color w:val="000000" w:themeColor="text1"/>
+        </w:rPr>
+        <w:t xml:space="preserve"> </w:t>
+      </w:r>
+      <w:r>
+        <w:rPr>
+          <w:rFonts w:cs="Arial" w:ascii="Arial" w:hAnsi="Arial"/>
+          <w:i/>
+          <w:iCs/>
+          <w:color w:val="000000" w:themeColor="text1"/>
+        </w:rPr>
+        <w:t>framework</w:t>
+      </w:r>
+      <w:r>
+        <w:rPr>
+          <w:rFonts w:cs="Arial" w:ascii="Arial" w:hAnsi="Arial"/>
+          <w:color w:val="000000" w:themeColor="text1"/>
+        </w:rPr>
+        <w:t xml:space="preserve"> e das API’s será abrangida durante o processo de desenvolvimento com cursos.</w:t>
       </w:r>
     </w:p>
     <w:p>
@@ -2189,7 +2267,7 @@
       <w:tblPr>
         <w:tblW w:w="9297" w:type="dxa"/>
         <w:jc w:val="left"/>
-        <w:tblInd w:w="-15" w:type="dxa"/>
+        <w:tblInd w:w="-20" w:type="dxa"/>
         <w:tblBorders>
           <w:top w:val="single" w:sz="4" w:space="0" w:color="000001"/>
           <w:left w:val="single" w:sz="4" w:space="0" w:color="000001"/>
@@ -2198,7 +2276,7 @@
         </w:tblBorders>
         <w:tblCellMar>
           <w:top w:w="0" w:type="dxa"/>
-          <w:left w:w="93" w:type="dxa"/>
+          <w:left w:w="88" w:type="dxa"/>
           <w:bottom w:w="0" w:type="dxa"/>
           <w:right w:w="108" w:type="dxa"/>
         </w:tblCellMar>
@@ -2222,7 +2300,7 @@
             </w:tcBorders>
             <w:shd w:color="auto" w:fill="auto" w:val="clear"/>
             <w:tcMar>
-              <w:left w:w="93" w:type="dxa"/>
+              <w:left w:w="88" w:type="dxa"/>
             </w:tcMar>
             <w:vAlign w:val="center"/>
           </w:tcPr>
@@ -2262,7 +2340,7 @@
             </w:tcBorders>
             <w:shd w:color="auto" w:fill="auto" w:val="clear"/>
             <w:tcMar>
-              <w:left w:w="93" w:type="dxa"/>
+              <w:left w:w="88" w:type="dxa"/>
             </w:tcMar>
             <w:vAlign w:val="center"/>
           </w:tcPr>
@@ -2304,7 +2382,7 @@
             </w:tcBorders>
             <w:shd w:color="auto" w:fill="auto" w:val="clear"/>
             <w:tcMar>
-              <w:left w:w="93" w:type="dxa"/>
+              <w:left w:w="88" w:type="dxa"/>
             </w:tcMar>
             <w:vAlign w:val="center"/>
           </w:tcPr>
@@ -2347,7 +2425,7 @@
             </w:tcBorders>
             <w:shd w:color="auto" w:fill="auto" w:val="clear"/>
             <w:tcMar>
-              <w:left w:w="93" w:type="dxa"/>
+              <w:left w:w="88" w:type="dxa"/>
             </w:tcMar>
             <w:vAlign w:val="center"/>
           </w:tcPr>
@@ -2383,7 +2461,7 @@
             </w:tcBorders>
             <w:shd w:color="auto" w:fill="auto" w:val="clear"/>
             <w:tcMar>
-              <w:left w:w="93" w:type="dxa"/>
+              <w:left w:w="88" w:type="dxa"/>
             </w:tcMar>
             <w:vAlign w:val="center"/>
           </w:tcPr>
@@ -2415,7 +2493,7 @@
             </w:tcBorders>
             <w:shd w:color="auto" w:fill="auto" w:val="clear"/>
             <w:tcMar>
-              <w:left w:w="93" w:type="dxa"/>
+              <w:left w:w="88" w:type="dxa"/>
             </w:tcMar>
             <w:vAlign w:val="center"/>
           </w:tcPr>
@@ -2507,7 +2585,7 @@
             </w:tcBorders>
             <w:shd w:color="auto" w:fill="auto" w:val="clear"/>
             <w:tcMar>
-              <w:left w:w="93" w:type="dxa"/>
+              <w:left w:w="88" w:type="dxa"/>
             </w:tcMar>
             <w:vAlign w:val="center"/>
           </w:tcPr>
@@ -2545,7 +2623,7 @@
             </w:tcBorders>
             <w:shd w:color="auto" w:fill="auto" w:val="clear"/>
             <w:tcMar>
-              <w:left w:w="93" w:type="dxa"/>
+              <w:left w:w="88" w:type="dxa"/>
             </w:tcMar>
             <w:vAlign w:val="center"/>
           </w:tcPr>
@@ -2580,7 +2658,7 @@
             </w:tcBorders>
             <w:shd w:color="auto" w:fill="auto" w:val="clear"/>
             <w:tcMar>
-              <w:left w:w="93" w:type="dxa"/>
+              <w:left w:w="88" w:type="dxa"/>
             </w:tcMar>
             <w:vAlign w:val="center"/>
           </w:tcPr>
@@ -2641,7 +2719,7 @@
             </w:tcBorders>
             <w:shd w:color="auto" w:fill="auto" w:val="clear"/>
             <w:tcMar>
-              <w:left w:w="93" w:type="dxa"/>
+              <w:left w:w="88" w:type="dxa"/>
             </w:tcMar>
             <w:vAlign w:val="center"/>
           </w:tcPr>
@@ -2679,7 +2757,7 @@
             </w:tcBorders>
             <w:shd w:color="auto" w:fill="auto" w:val="clear"/>
             <w:tcMar>
-              <w:left w:w="93" w:type="dxa"/>
+              <w:left w:w="88" w:type="dxa"/>
             </w:tcMar>
             <w:vAlign w:val="center"/>
           </w:tcPr>
@@ -2714,7 +2792,7 @@
             </w:tcBorders>
             <w:shd w:color="auto" w:fill="auto" w:val="clear"/>
             <w:tcMar>
-              <w:left w:w="93" w:type="dxa"/>
+              <w:left w:w="88" w:type="dxa"/>
             </w:tcMar>
             <w:vAlign w:val="center"/>
           </w:tcPr>
@@ -2750,7 +2828,7 @@
             </w:tcBorders>
             <w:shd w:color="auto" w:fill="auto" w:val="clear"/>
             <w:tcMar>
-              <w:left w:w="93" w:type="dxa"/>
+              <w:left w:w="88" w:type="dxa"/>
             </w:tcMar>
             <w:vAlign w:val="center"/>
           </w:tcPr>
@@ -2788,7 +2866,7 @@
             </w:tcBorders>
             <w:shd w:color="auto" w:fill="auto" w:val="clear"/>
             <w:tcMar>
-              <w:left w:w="93" w:type="dxa"/>
+              <w:left w:w="88" w:type="dxa"/>
             </w:tcMar>
             <w:vAlign w:val="center"/>
           </w:tcPr>
@@ -2823,7 +2901,7 @@
             </w:tcBorders>
             <w:shd w:color="auto" w:fill="auto" w:val="clear"/>
             <w:tcMar>
-              <w:left w:w="93" w:type="dxa"/>
+              <w:left w:w="88" w:type="dxa"/>
             </w:tcMar>
             <w:vAlign w:val="center"/>
           </w:tcPr>
@@ -2933,7 +3011,7 @@
       <w:tblPr>
         <w:tblW w:w="9297" w:type="dxa"/>
         <w:jc w:val="left"/>
-        <w:tblInd w:w="-15" w:type="dxa"/>
+        <w:tblInd w:w="-20" w:type="dxa"/>
         <w:tblBorders>
           <w:top w:val="single" w:sz="4" w:space="0" w:color="000001"/>
           <w:left w:val="single" w:sz="4" w:space="0" w:color="000001"/>
@@ -2942,30 +3020,30 @@
         </w:tblBorders>
         <w:tblCellMar>
           <w:top w:w="0" w:type="dxa"/>
-          <w:left w:w="93" w:type="dxa"/>
+          <w:left w:w="88" w:type="dxa"/>
           <w:bottom w:w="0" w:type="dxa"/>
           <w:right w:w="108" w:type="dxa"/>
         </w:tblCellMar>
         <w:tblLook w:val="0000"/>
       </w:tblPr>
       <w:tblGrid>
-        <w:gridCol w:w="794"/>
-        <w:gridCol w:w="8502"/>
+        <w:gridCol w:w="793"/>
+        <w:gridCol w:w="8503"/>
       </w:tblGrid>
       <w:tr>
         <w:trPr/>
         <w:tc>
           <w:tcPr>
-            <w:tcW w:w="794" w:type="dxa"/>
-            <w:tcBorders>
-              <w:top w:val="single" w:sz="4" w:space="0" w:color="000001"/>
-              <w:left w:val="single" w:sz="4" w:space="0" w:color="000001"/>
-              <w:bottom w:val="single" w:sz="4" w:space="0" w:color="000001"/>
-              <w:insideH w:val="single" w:sz="4" w:space="0" w:color="000001"/>
-            </w:tcBorders>
-            <w:shd w:color="auto" w:fill="auto" w:val="clear"/>
-            <w:tcMar>
-              <w:left w:w="93" w:type="dxa"/>
+            <w:tcW w:w="793" w:type="dxa"/>
+            <w:tcBorders>
+              <w:top w:val="single" w:sz="4" w:space="0" w:color="000001"/>
+              <w:left w:val="single" w:sz="4" w:space="0" w:color="000001"/>
+              <w:bottom w:val="single" w:sz="4" w:space="0" w:color="000001"/>
+              <w:insideH w:val="single" w:sz="4" w:space="0" w:color="000001"/>
+            </w:tcBorders>
+            <w:shd w:color="auto" w:fill="auto" w:val="clear"/>
+            <w:tcMar>
+              <w:left w:w="88" w:type="dxa"/>
             </w:tcMar>
           </w:tcPr>
           <w:p>
@@ -2991,7 +3069,7 @@
         </w:tc>
         <w:tc>
           <w:tcPr>
-            <w:tcW w:w="8502" w:type="dxa"/>
+            <w:tcW w:w="8503" w:type="dxa"/>
             <w:tcBorders>
               <w:top w:val="single" w:sz="4" w:space="0" w:color="000001"/>
               <w:left w:val="single" w:sz="4" w:space="0" w:color="000001"/>
@@ -3002,7 +3080,7 @@
             </w:tcBorders>
             <w:shd w:color="auto" w:fill="auto" w:val="clear"/>
             <w:tcMar>
-              <w:left w:w="93" w:type="dxa"/>
+              <w:left w:w="88" w:type="dxa"/>
             </w:tcMar>
           </w:tcPr>
           <w:p>
@@ -3031,16 +3109,16 @@
         <w:trPr/>
         <w:tc>
           <w:tcPr>
-            <w:tcW w:w="794" w:type="dxa"/>
-            <w:tcBorders>
-              <w:top w:val="single" w:sz="4" w:space="0" w:color="000001"/>
-              <w:left w:val="single" w:sz="4" w:space="0" w:color="000001"/>
-              <w:bottom w:val="single" w:sz="4" w:space="0" w:color="000001"/>
-              <w:insideH w:val="single" w:sz="4" w:space="0" w:color="000001"/>
-            </w:tcBorders>
-            <w:shd w:color="auto" w:fill="auto" w:val="clear"/>
-            <w:tcMar>
-              <w:left w:w="93" w:type="dxa"/>
+            <w:tcW w:w="793" w:type="dxa"/>
+            <w:tcBorders>
+              <w:top w:val="single" w:sz="4" w:space="0" w:color="000001"/>
+              <w:left w:val="single" w:sz="4" w:space="0" w:color="000001"/>
+              <w:bottom w:val="single" w:sz="4" w:space="0" w:color="000001"/>
+              <w:insideH w:val="single" w:sz="4" w:space="0" w:color="000001"/>
+            </w:tcBorders>
+            <w:shd w:color="auto" w:fill="auto" w:val="clear"/>
+            <w:tcMar>
+              <w:left w:w="88" w:type="dxa"/>
             </w:tcMar>
             <w:vAlign w:val="center"/>
           </w:tcPr>
@@ -3067,7 +3145,7 @@
         </w:tc>
         <w:tc>
           <w:tcPr>
-            <w:tcW w:w="8502" w:type="dxa"/>
+            <w:tcW w:w="8503" w:type="dxa"/>
             <w:tcBorders>
               <w:top w:val="single" w:sz="4" w:space="0" w:color="000001"/>
               <w:left w:val="single" w:sz="4" w:space="0" w:color="000001"/>
@@ -3078,7 +3156,7 @@
             </w:tcBorders>
             <w:shd w:color="auto" w:fill="auto" w:val="clear"/>
             <w:tcMar>
-              <w:left w:w="93" w:type="dxa"/>
+              <w:left w:w="88" w:type="dxa"/>
             </w:tcMar>
           </w:tcPr>
           <w:p>
@@ -3105,16 +3183,16 @@
         <w:trPr/>
         <w:tc>
           <w:tcPr>
-            <w:tcW w:w="794" w:type="dxa"/>
-            <w:tcBorders>
-              <w:top w:val="single" w:sz="4" w:space="0" w:color="000001"/>
-              <w:left w:val="single" w:sz="4" w:space="0" w:color="000001"/>
-              <w:bottom w:val="single" w:sz="4" w:space="0" w:color="000001"/>
-              <w:insideH w:val="single" w:sz="4" w:space="0" w:color="000001"/>
-            </w:tcBorders>
-            <w:shd w:color="auto" w:fill="auto" w:val="clear"/>
-            <w:tcMar>
-              <w:left w:w="93" w:type="dxa"/>
+            <w:tcW w:w="793" w:type="dxa"/>
+            <w:tcBorders>
+              <w:top w:val="single" w:sz="4" w:space="0" w:color="000001"/>
+              <w:left w:val="single" w:sz="4" w:space="0" w:color="000001"/>
+              <w:bottom w:val="single" w:sz="4" w:space="0" w:color="000001"/>
+              <w:insideH w:val="single" w:sz="4" w:space="0" w:color="000001"/>
+            </w:tcBorders>
+            <w:shd w:color="auto" w:fill="auto" w:val="clear"/>
+            <w:tcMar>
+              <w:left w:w="88" w:type="dxa"/>
             </w:tcMar>
             <w:vAlign w:val="center"/>
           </w:tcPr>
@@ -3141,7 +3219,7 @@
         </w:tc>
         <w:tc>
           <w:tcPr>
-            <w:tcW w:w="8502" w:type="dxa"/>
+            <w:tcW w:w="8503" w:type="dxa"/>
             <w:tcBorders>
               <w:top w:val="single" w:sz="4" w:space="0" w:color="000001"/>
               <w:left w:val="single" w:sz="4" w:space="0" w:color="000001"/>
@@ -3152,7 +3230,7 @@
             </w:tcBorders>
             <w:shd w:color="auto" w:fill="auto" w:val="clear"/>
             <w:tcMar>
-              <w:left w:w="93" w:type="dxa"/>
+              <w:left w:w="88" w:type="dxa"/>
             </w:tcMar>
           </w:tcPr>
           <w:p>
@@ -3179,16 +3257,16 @@
         <w:trPr/>
         <w:tc>
           <w:tcPr>
-            <w:tcW w:w="794" w:type="dxa"/>
-            <w:tcBorders>
-              <w:top w:val="single" w:sz="4" w:space="0" w:color="000001"/>
-              <w:left w:val="single" w:sz="4" w:space="0" w:color="000001"/>
-              <w:bottom w:val="single" w:sz="4" w:space="0" w:color="000001"/>
-              <w:insideH w:val="single" w:sz="4" w:space="0" w:color="000001"/>
-            </w:tcBorders>
-            <w:shd w:color="auto" w:fill="auto" w:val="clear"/>
-            <w:tcMar>
-              <w:left w:w="93" w:type="dxa"/>
+            <w:tcW w:w="793" w:type="dxa"/>
+            <w:tcBorders>
+              <w:top w:val="single" w:sz="4" w:space="0" w:color="000001"/>
+              <w:left w:val="single" w:sz="4" w:space="0" w:color="000001"/>
+              <w:bottom w:val="single" w:sz="4" w:space="0" w:color="000001"/>
+              <w:insideH w:val="single" w:sz="4" w:space="0" w:color="000001"/>
+            </w:tcBorders>
+            <w:shd w:color="auto" w:fill="auto" w:val="clear"/>
+            <w:tcMar>
+              <w:left w:w="88" w:type="dxa"/>
             </w:tcMar>
             <w:vAlign w:val="center"/>
           </w:tcPr>
@@ -3215,7 +3293,7 @@
         </w:tc>
         <w:tc>
           <w:tcPr>
-            <w:tcW w:w="8502" w:type="dxa"/>
+            <w:tcW w:w="8503" w:type="dxa"/>
             <w:tcBorders>
               <w:top w:val="single" w:sz="4" w:space="0" w:color="000001"/>
               <w:left w:val="single" w:sz="4" w:space="0" w:color="000001"/>
@@ -3226,7 +3304,7 @@
             </w:tcBorders>
             <w:shd w:color="auto" w:fill="auto" w:val="clear"/>
             <w:tcMar>
-              <w:left w:w="93" w:type="dxa"/>
+              <w:left w:w="88" w:type="dxa"/>
             </w:tcMar>
           </w:tcPr>
           <w:p>
@@ -3374,7 +3452,7 @@
       <w:tblPr>
         <w:tblW w:w="9297" w:type="dxa"/>
         <w:jc w:val="left"/>
-        <w:tblInd w:w="-15" w:type="dxa"/>
+        <w:tblInd w:w="-20" w:type="dxa"/>
         <w:tblBorders>
           <w:top w:val="single" w:sz="4" w:space="0" w:color="000001"/>
           <w:left w:val="single" w:sz="4" w:space="0" w:color="000001"/>
@@ -3383,7 +3461,7 @@
         </w:tblBorders>
         <w:tblCellMar>
           <w:top w:w="0" w:type="dxa"/>
-          <w:left w:w="93" w:type="dxa"/>
+          <w:left w:w="88" w:type="dxa"/>
           <w:bottom w:w="0" w:type="dxa"/>
           <w:right w:w="108" w:type="dxa"/>
         </w:tblCellMar>
@@ -3407,7 +3485,7 @@
             </w:tcBorders>
             <w:shd w:color="auto" w:fill="auto" w:val="clear"/>
             <w:tcMar>
-              <w:left w:w="93" w:type="dxa"/>
+              <w:left w:w="88" w:type="dxa"/>
             </w:tcMar>
           </w:tcPr>
           <w:p>
@@ -3446,7 +3524,7 @@
             </w:tcBorders>
             <w:shd w:color="auto" w:fill="auto" w:val="clear"/>
             <w:tcMar>
-              <w:left w:w="93" w:type="dxa"/>
+              <w:left w:w="88" w:type="dxa"/>
             </w:tcMar>
           </w:tcPr>
           <w:p>
@@ -3487,7 +3565,7 @@
             </w:tcBorders>
             <w:shd w:color="auto" w:fill="auto" w:val="clear"/>
             <w:tcMar>
-              <w:left w:w="93" w:type="dxa"/>
+              <w:left w:w="88" w:type="dxa"/>
             </w:tcMar>
           </w:tcPr>
           <w:p>
@@ -3527,7 +3605,7 @@
             </w:tcBorders>
             <w:shd w:color="auto" w:fill="auto" w:val="clear"/>
             <w:tcMar>
-              <w:left w:w="93" w:type="dxa"/>
+              <w:left w:w="88" w:type="dxa"/>
             </w:tcMar>
             <w:vAlign w:val="center"/>
           </w:tcPr>
@@ -3563,7 +3641,7 @@
             </w:tcBorders>
             <w:shd w:color="auto" w:fill="auto" w:val="clear"/>
             <w:tcMar>
-              <w:left w:w="93" w:type="dxa"/>
+              <w:left w:w="88" w:type="dxa"/>
             </w:tcMar>
             <w:vAlign w:val="center"/>
           </w:tcPr>
@@ -3599,7 +3677,7 @@
             </w:tcBorders>
             <w:shd w:color="auto" w:fill="auto" w:val="clear"/>
             <w:tcMar>
-              <w:left w:w="93" w:type="dxa"/>
+              <w:left w:w="88" w:type="dxa"/>
             </w:tcMar>
             <w:vAlign w:val="center"/>
           </w:tcPr>
@@ -3707,7 +3785,7 @@
       <w:tblPr>
         <w:tblW w:w="9297" w:type="dxa"/>
         <w:jc w:val="left"/>
-        <w:tblInd w:w="-15" w:type="dxa"/>
+        <w:tblInd w:w="-20" w:type="dxa"/>
         <w:tblBorders>
           <w:top w:val="single" w:sz="4" w:space="0" w:color="000001"/>
           <w:left w:val="single" w:sz="4" w:space="0" w:color="000001"/>
@@ -3716,7 +3794,7 @@
         </w:tblBorders>
         <w:tblCellMar>
           <w:top w:w="0" w:type="dxa"/>
-          <w:left w:w="93" w:type="dxa"/>
+          <w:left w:w="88" w:type="dxa"/>
           <w:bottom w:w="0" w:type="dxa"/>
           <w:right w:w="108" w:type="dxa"/>
         </w:tblCellMar>
@@ -3740,7 +3818,7 @@
             </w:tcBorders>
             <w:shd w:color="auto" w:fill="auto" w:val="clear"/>
             <w:tcMar>
-              <w:left w:w="93" w:type="dxa"/>
+              <w:left w:w="88" w:type="dxa"/>
             </w:tcMar>
           </w:tcPr>
           <w:p>
@@ -3782,7 +3860,7 @@
             </w:tcBorders>
             <w:shd w:color="auto" w:fill="auto" w:val="clear"/>
             <w:tcMar>
-              <w:left w:w="93" w:type="dxa"/>
+              <w:left w:w="88" w:type="dxa"/>
             </w:tcMar>
           </w:tcPr>
           <w:p>
@@ -3826,7 +3904,7 @@
             </w:tcBorders>
             <w:shd w:color="auto" w:fill="auto" w:val="clear"/>
             <w:tcMar>
-              <w:left w:w="93" w:type="dxa"/>
+              <w:left w:w="88" w:type="dxa"/>
             </w:tcMar>
           </w:tcPr>
           <w:p>
@@ -3871,7 +3949,7 @@
             </w:tcBorders>
             <w:shd w:color="auto" w:fill="auto" w:val="clear"/>
             <w:tcMar>
-              <w:left w:w="93" w:type="dxa"/>
+              <w:left w:w="88" w:type="dxa"/>
             </w:tcMar>
             <w:vAlign w:val="center"/>
           </w:tcPr>
@@ -3912,7 +3990,7 @@
             </w:tcBorders>
             <w:shd w:color="auto" w:fill="auto" w:val="clear"/>
             <w:tcMar>
-              <w:left w:w="93" w:type="dxa"/>
+              <w:left w:w="88" w:type="dxa"/>
             </w:tcMar>
             <w:vAlign w:val="center"/>
           </w:tcPr>
@@ -3949,7 +4027,7 @@
             </w:tcBorders>
             <w:shd w:color="auto" w:fill="auto" w:val="clear"/>
             <w:tcMar>
-              <w:left w:w="93" w:type="dxa"/>
+              <w:left w:w="88" w:type="dxa"/>
             </w:tcMar>
             <w:vAlign w:val="center"/>
           </w:tcPr>
@@ -4011,7 +4089,7 @@
             </w:tcBorders>
             <w:shd w:color="auto" w:fill="auto" w:val="clear"/>
             <w:tcMar>
-              <w:left w:w="93" w:type="dxa"/>
+              <w:left w:w="88" w:type="dxa"/>
             </w:tcMar>
             <w:vAlign w:val="center"/>
           </w:tcPr>
@@ -4049,7 +4127,7 @@
             </w:tcBorders>
             <w:shd w:color="auto" w:fill="auto" w:val="clear"/>
             <w:tcMar>
-              <w:left w:w="93" w:type="dxa"/>
+              <w:left w:w="88" w:type="dxa"/>
             </w:tcMar>
             <w:vAlign w:val="center"/>
           </w:tcPr>
@@ -4080,7 +4158,7 @@
             </w:tcBorders>
             <w:shd w:color="auto" w:fill="auto" w:val="clear"/>
             <w:tcMar>
-              <w:left w:w="93" w:type="dxa"/>
+              <w:left w:w="88" w:type="dxa"/>
             </w:tcMar>
             <w:vAlign w:val="center"/>
           </w:tcPr>
@@ -4202,7 +4280,7 @@
       <w:tblPr>
         <w:tblW w:w="9297" w:type="dxa"/>
         <w:jc w:val="left"/>
-        <w:tblInd w:w="-15" w:type="dxa"/>
+        <w:tblInd w:w="-20" w:type="dxa"/>
         <w:tblBorders>
           <w:top w:val="single" w:sz="4" w:space="0" w:color="000001"/>
           <w:left w:val="single" w:sz="4" w:space="0" w:color="000001"/>
@@ -4211,7 +4289,7 @@
         </w:tblBorders>
         <w:tblCellMar>
           <w:top w:w="0" w:type="dxa"/>
-          <w:left w:w="93" w:type="dxa"/>
+          <w:left w:w="88" w:type="dxa"/>
           <w:bottom w:w="0" w:type="dxa"/>
           <w:right w:w="108" w:type="dxa"/>
         </w:tblCellMar>
@@ -4236,7 +4314,7 @@
             </w:tcBorders>
             <w:shd w:color="auto" w:fill="auto" w:val="clear"/>
             <w:tcMar>
-              <w:left w:w="93" w:type="dxa"/>
+              <w:left w:w="88" w:type="dxa"/>
             </w:tcMar>
             <w:vAlign w:val="center"/>
           </w:tcPr>
@@ -4272,7 +4350,7 @@
             </w:tcBorders>
             <w:shd w:color="auto" w:fill="auto" w:val="clear"/>
             <w:tcMar>
-              <w:left w:w="93" w:type="dxa"/>
+              <w:left w:w="88" w:type="dxa"/>
             </w:tcMar>
             <w:vAlign w:val="center"/>
           </w:tcPr>
@@ -4308,7 +4386,7 @@
             </w:tcBorders>
             <w:shd w:color="auto" w:fill="auto" w:val="clear"/>
             <w:tcMar>
-              <w:left w:w="93" w:type="dxa"/>
+              <w:left w:w="88" w:type="dxa"/>
             </w:tcMar>
             <w:vAlign w:val="center"/>
           </w:tcPr>
@@ -4346,7 +4424,7 @@
             </w:tcBorders>
             <w:shd w:color="auto" w:fill="auto" w:val="clear"/>
             <w:tcMar>
-              <w:left w:w="93" w:type="dxa"/>
+              <w:left w:w="88" w:type="dxa"/>
             </w:tcMar>
             <w:vAlign w:val="center"/>
           </w:tcPr>
@@ -4383,7 +4461,7 @@
             </w:tcBorders>
             <w:shd w:color="auto" w:fill="auto" w:val="clear"/>
             <w:tcMar>
-              <w:left w:w="93" w:type="dxa"/>
+              <w:left w:w="88" w:type="dxa"/>
             </w:tcMar>
             <w:vAlign w:val="center"/>
           </w:tcPr>
@@ -4426,7 +4504,7 @@
             </w:tcBorders>
             <w:shd w:color="auto" w:fill="auto" w:val="clear"/>
             <w:tcMar>
-              <w:left w:w="93" w:type="dxa"/>
+              <w:left w:w="88" w:type="dxa"/>
             </w:tcMar>
             <w:vAlign w:val="center"/>
           </w:tcPr>
@@ -4462,7 +4540,7 @@
             </w:tcBorders>
             <w:shd w:color="auto" w:fill="auto" w:val="clear"/>
             <w:tcMar>
-              <w:left w:w="93" w:type="dxa"/>
+              <w:left w:w="88" w:type="dxa"/>
             </w:tcMar>
             <w:vAlign w:val="center"/>
           </w:tcPr>
@@ -4522,7 +4600,7 @@
             </w:tcBorders>
             <w:shd w:color="auto" w:fill="auto" w:val="clear"/>
             <w:tcMar>
-              <w:left w:w="93" w:type="dxa"/>
+              <w:left w:w="88" w:type="dxa"/>
             </w:tcMar>
             <w:vAlign w:val="center"/>
           </w:tcPr>
@@ -4569,7 +4647,7 @@
             </w:tcBorders>
             <w:shd w:color="auto" w:fill="auto" w:val="clear"/>
             <w:tcMar>
-              <w:left w:w="93" w:type="dxa"/>
+              <w:left w:w="88" w:type="dxa"/>
             </w:tcMar>
             <w:vAlign w:val="center"/>
           </w:tcPr>
@@ -4605,7 +4683,7 @@
             </w:tcBorders>
             <w:shd w:color="auto" w:fill="auto" w:val="clear"/>
             <w:tcMar>
-              <w:left w:w="93" w:type="dxa"/>
+              <w:left w:w="88" w:type="dxa"/>
             </w:tcMar>
             <w:vAlign w:val="center"/>
           </w:tcPr>
@@ -4636,7 +4714,7 @@
             </w:tcBorders>
             <w:shd w:color="auto" w:fill="auto" w:val="clear"/>
             <w:tcMar>
-              <w:left w:w="93" w:type="dxa"/>
+              <w:left w:w="88" w:type="dxa"/>
             </w:tcMar>
             <w:vAlign w:val="center"/>
           </w:tcPr>
@@ -4672,7 +4750,7 @@
             </w:tcBorders>
             <w:shd w:color="auto" w:fill="auto" w:val="clear"/>
             <w:tcMar>
-              <w:left w:w="93" w:type="dxa"/>
+              <w:left w:w="88" w:type="dxa"/>
             </w:tcMar>
             <w:vAlign w:val="center"/>
           </w:tcPr>
@@ -4708,7 +4786,7 @@
             </w:tcBorders>
             <w:shd w:color="auto" w:fill="auto" w:val="clear"/>
             <w:tcMar>
-              <w:left w:w="93" w:type="dxa"/>
+              <w:left w:w="88" w:type="dxa"/>
             </w:tcMar>
             <w:vAlign w:val="center"/>
           </w:tcPr>
@@ -4744,7 +4822,7 @@
             </w:tcBorders>
             <w:shd w:color="auto" w:fill="auto" w:val="clear"/>
             <w:tcMar>
-              <w:left w:w="93" w:type="dxa"/>
+              <w:left w:w="88" w:type="dxa"/>
             </w:tcMar>
             <w:vAlign w:val="center"/>
           </w:tcPr>
@@ -4778,7 +4856,7 @@
             </w:tcBorders>
             <w:shd w:color="auto" w:fill="auto" w:val="clear"/>
             <w:tcMar>
-              <w:left w:w="93" w:type="dxa"/>
+              <w:left w:w="88" w:type="dxa"/>
             </w:tcMar>
             <w:vAlign w:val="center"/>
           </w:tcPr>
@@ -4814,7 +4892,7 @@
             </w:tcBorders>
             <w:shd w:color="auto" w:fill="auto" w:val="clear"/>
             <w:tcMar>
-              <w:left w:w="93" w:type="dxa"/>
+              <w:left w:w="88" w:type="dxa"/>
             </w:tcMar>
             <w:vAlign w:val="center"/>
           </w:tcPr>
@@ -4850,7 +4928,7 @@
             </w:tcBorders>
             <w:shd w:color="auto" w:fill="auto" w:val="clear"/>
             <w:tcMar>
-              <w:left w:w="93" w:type="dxa"/>
+              <w:left w:w="88" w:type="dxa"/>
             </w:tcMar>
             <w:vAlign w:val="center"/>
           </w:tcPr>
@@ -4883,7 +4961,7 @@
             </w:tcBorders>
             <w:shd w:color="auto" w:fill="auto" w:val="clear"/>
             <w:tcMar>
-              <w:left w:w="93" w:type="dxa"/>
+              <w:left w:w="88" w:type="dxa"/>
             </w:tcMar>
             <w:vAlign w:val="center"/>
           </w:tcPr>
@@ -4915,7 +4993,7 @@
             </w:tcBorders>
             <w:shd w:color="auto" w:fill="auto" w:val="clear"/>
             <w:tcMar>
-              <w:left w:w="93" w:type="dxa"/>
+              <w:left w:w="88" w:type="dxa"/>
             </w:tcMar>
             <w:vAlign w:val="center"/>
           </w:tcPr>
@@ -4949,7 +5027,7 @@
             </w:tcBorders>
             <w:shd w:color="auto" w:fill="auto" w:val="clear"/>
             <w:tcMar>
-              <w:left w:w="93" w:type="dxa"/>
+              <w:left w:w="88" w:type="dxa"/>
             </w:tcMar>
             <w:vAlign w:val="center"/>
           </w:tcPr>
@@ -4985,7 +5063,7 @@
             </w:tcBorders>
             <w:shd w:color="auto" w:fill="auto" w:val="clear"/>
             <w:tcMar>
-              <w:left w:w="93" w:type="dxa"/>
+              <w:left w:w="88" w:type="dxa"/>
             </w:tcMar>
             <w:vAlign w:val="center"/>
           </w:tcPr>
@@ -5021,7 +5099,7 @@
             </w:tcBorders>
             <w:shd w:color="auto" w:fill="auto" w:val="clear"/>
             <w:tcMar>
-              <w:left w:w="93" w:type="dxa"/>
+              <w:left w:w="88" w:type="dxa"/>
             </w:tcMar>
             <w:vAlign w:val="center"/>
           </w:tcPr>
@@ -5054,7 +5132,7 @@
             </w:tcBorders>
             <w:shd w:color="auto" w:fill="auto" w:val="clear"/>
             <w:tcMar>
-              <w:left w:w="93" w:type="dxa"/>
+              <w:left w:w="88" w:type="dxa"/>
             </w:tcMar>
             <w:vAlign w:val="center"/>
           </w:tcPr>
@@ -5089,7 +5167,7 @@
             </w:tcBorders>
             <w:shd w:color="auto" w:fill="auto" w:val="clear"/>
             <w:tcMar>
-              <w:left w:w="93" w:type="dxa"/>
+              <w:left w:w="88" w:type="dxa"/>
             </w:tcMar>
             <w:vAlign w:val="center"/>
           </w:tcPr>
@@ -5125,7 +5203,7 @@
             </w:tcBorders>
             <w:shd w:color="auto" w:fill="auto" w:val="clear"/>
             <w:tcMar>
-              <w:left w:w="93" w:type="dxa"/>
+              <w:left w:w="88" w:type="dxa"/>
             </w:tcMar>
             <w:vAlign w:val="center"/>
           </w:tcPr>
@@ -5161,7 +5239,7 @@
             </w:tcBorders>
             <w:shd w:color="auto" w:fill="auto" w:val="clear"/>
             <w:tcMar>
-              <w:left w:w="93" w:type="dxa"/>
+              <w:left w:w="88" w:type="dxa"/>
             </w:tcMar>
             <w:vAlign w:val="center"/>
           </w:tcPr>
@@ -5194,7 +5272,7 @@
             </w:tcBorders>
             <w:shd w:color="auto" w:fill="auto" w:val="clear"/>
             <w:tcMar>
-              <w:left w:w="93" w:type="dxa"/>
+              <w:left w:w="88" w:type="dxa"/>
             </w:tcMar>
             <w:vAlign w:val="center"/>
           </w:tcPr>
@@ -5229,7 +5307,7 @@
             </w:tcBorders>
             <w:shd w:color="auto" w:fill="auto" w:val="clear"/>
             <w:tcMar>
-              <w:left w:w="93" w:type="dxa"/>
+              <w:left w:w="88" w:type="dxa"/>
             </w:tcMar>
             <w:vAlign w:val="center"/>
           </w:tcPr>
@@ -5265,7 +5343,7 @@
             </w:tcBorders>
             <w:shd w:color="auto" w:fill="auto" w:val="clear"/>
             <w:tcMar>
-              <w:left w:w="93" w:type="dxa"/>
+              <w:left w:w="88" w:type="dxa"/>
             </w:tcMar>
             <w:vAlign w:val="center"/>
           </w:tcPr>
@@ -5298,7 +5376,7 @@
             </w:tcBorders>
             <w:shd w:color="auto" w:fill="auto" w:val="clear"/>
             <w:tcMar>
-              <w:left w:w="93" w:type="dxa"/>
+              <w:left w:w="88" w:type="dxa"/>
             </w:tcMar>
             <w:vAlign w:val="center"/>
           </w:tcPr>
@@ -5329,7 +5407,7 @@
             </w:tcBorders>
             <w:shd w:color="auto" w:fill="auto" w:val="clear"/>
             <w:tcMar>
-              <w:left w:w="93" w:type="dxa"/>
+              <w:left w:w="88" w:type="dxa"/>
             </w:tcMar>
             <w:vAlign w:val="center"/>
           </w:tcPr>
@@ -5362,7 +5440,7 @@
             </w:tcBorders>
             <w:shd w:color="auto" w:fill="auto" w:val="clear"/>
             <w:tcMar>
-              <w:left w:w="93" w:type="dxa"/>
+              <w:left w:w="88" w:type="dxa"/>
             </w:tcMar>
             <w:vAlign w:val="center"/>
           </w:tcPr>
@@ -5398,7 +5476,7 @@
             </w:tcBorders>
             <w:shd w:color="auto" w:fill="auto" w:val="clear"/>
             <w:tcMar>
-              <w:left w:w="93" w:type="dxa"/>
+              <w:left w:w="88" w:type="dxa"/>
             </w:tcMar>
             <w:vAlign w:val="center"/>
           </w:tcPr>
@@ -5431,7 +5509,7 @@
             </w:tcBorders>
             <w:shd w:color="auto" w:fill="auto" w:val="clear"/>
             <w:tcMar>
-              <w:left w:w="93" w:type="dxa"/>
+              <w:left w:w="88" w:type="dxa"/>
             </w:tcMar>
             <w:vAlign w:val="center"/>
           </w:tcPr>
@@ -5462,7 +5540,7 @@
             </w:tcBorders>
             <w:shd w:color="auto" w:fill="auto" w:val="clear"/>
             <w:tcMar>
-              <w:left w:w="93" w:type="dxa"/>
+              <w:left w:w="88" w:type="dxa"/>
             </w:tcMar>
             <w:vAlign w:val="center"/>
           </w:tcPr>
@@ -5498,7 +5576,7 @@
             </w:tcBorders>
             <w:shd w:color="auto" w:fill="auto" w:val="clear"/>
             <w:tcMar>
-              <w:left w:w="93" w:type="dxa"/>
+              <w:left w:w="88" w:type="dxa"/>
             </w:tcMar>
             <w:vAlign w:val="center"/>
           </w:tcPr>
@@ -5534,7 +5612,7 @@
             </w:tcBorders>
             <w:shd w:color="auto" w:fill="auto" w:val="clear"/>
             <w:tcMar>
-              <w:left w:w="93" w:type="dxa"/>
+              <w:left w:w="88" w:type="dxa"/>
             </w:tcMar>
             <w:vAlign w:val="center"/>
           </w:tcPr>
@@ -5545,16 +5623,14 @@
               <w:spacing w:before="0" w:after="0"/>
               <w:jc w:val="center"/>
               <w:rPr>
-                <w:rFonts w:ascii="Arial" w:hAnsi="Arial" w:cs="Arial"/>
-                <w:color w:val="000000"/>
-              </w:rPr>
-            </w:pPr>
-            <w:r>
-              <w:rPr>
-                <w:rFonts w:cs="Arial" w:ascii="Arial" w:hAnsi="Arial"/>
-                <w:b/>
-                <w:color w:val="000000"/>
-                <w:highlight w:val="darkRed"/>
+                <w:color w:val="auto"/>
+              </w:rPr>
+            </w:pPr>
+            <w:r>
+              <w:rPr>
+                <w:rFonts w:cs="Arial" w:ascii="Arial" w:hAnsi="Arial"/>
+                <w:b/>
+                <w:color w:val="auto"/>
               </w:rPr>
               <w:t>RF8</w:t>
             </w:r>
@@ -5571,7 +5647,7 @@
             </w:tcBorders>
             <w:shd w:color="auto" w:fill="auto" w:val="clear"/>
             <w:tcMar>
-              <w:left w:w="93" w:type="dxa"/>
+              <w:left w:w="88" w:type="dxa"/>
             </w:tcMar>
             <w:vAlign w:val="center"/>
           </w:tcPr>
@@ -5581,15 +5657,13 @@
               <w:snapToGrid w:val="false"/>
               <w:spacing w:before="0" w:after="0"/>
               <w:rPr>
-                <w:rFonts w:ascii="Arial" w:hAnsi="Arial" w:cs="Arial"/>
-                <w:color w:val="000000" w:themeColor="text1"/>
-              </w:rPr>
-            </w:pPr>
-            <w:r>
-              <w:rPr>
-                <w:rFonts w:cs="Arial" w:ascii="Arial" w:hAnsi="Arial"/>
-                <w:color w:val="000000" w:themeColor="text1"/>
-                <w:highlight w:val="darkRed"/>
+                <w:color w:val="auto"/>
+              </w:rPr>
+            </w:pPr>
+            <w:r>
+              <w:rPr>
+                <w:rFonts w:cs="Arial" w:ascii="Arial" w:hAnsi="Arial"/>
+                <w:color w:val="auto"/>
               </w:rPr>
               <w:t>Denunciar Problema</w:t>
             </w:r>
@@ -5606,7 +5680,7 @@
             </w:tcBorders>
             <w:shd w:color="auto" w:fill="auto" w:val="clear"/>
             <w:tcMar>
-              <w:left w:w="93" w:type="dxa"/>
+              <w:left w:w="88" w:type="dxa"/>
             </w:tcMar>
             <w:vAlign w:val="center"/>
           </w:tcPr>
@@ -5616,16 +5690,14 @@
               <w:snapToGrid w:val="false"/>
               <w:spacing w:before="0" w:after="0"/>
               <w:rPr>
-                <w:rFonts w:ascii="Arial" w:hAnsi="Arial" w:cs="Arial"/>
-                <w:color w:val="000000" w:themeColor="text1"/>
+                <w:color w:val="auto"/>
               </w:rPr>
             </w:pPr>
             <w:commentRangeStart w:id="10"/>
             <w:r>
               <w:rPr>
                 <w:rFonts w:cs="Arial" w:ascii="Arial" w:hAnsi="Arial"/>
-                <w:color w:val="000000" w:themeColor="text1"/>
-                <w:highlight w:val="darkRed"/>
+                <w:color w:val="auto"/>
               </w:rPr>
               <w:t>Para garantir a veracidade dos dados apresentados no sistema</w:t>
             </w:r>
@@ -5636,8 +5708,7 @@
             <w:r>
               <w:rPr>
                 <w:rFonts w:cs="Arial" w:ascii="Arial" w:hAnsi="Arial"/>
-                <w:color w:val="000000" w:themeColor="text1"/>
-                <w:highlight w:val="darkRed"/>
+                <w:color w:val="auto"/>
               </w:rPr>
             </w:r>
           </w:p>
@@ -5655,7 +5726,7 @@
             </w:tcBorders>
             <w:shd w:color="auto" w:fill="auto" w:val="clear"/>
             <w:tcMar>
-              <w:left w:w="93" w:type="dxa"/>
+              <w:left w:w="88" w:type="dxa"/>
             </w:tcMar>
             <w:vAlign w:val="center"/>
           </w:tcPr>
@@ -5796,7 +5867,7 @@
       <w:tblPr>
         <w:tblW w:w="9715" w:type="dxa"/>
         <w:jc w:val="left"/>
-        <w:tblInd w:w="-469" w:type="dxa"/>
+        <w:tblInd w:w="-474" w:type="dxa"/>
         <w:tblBorders>
           <w:top w:val="single" w:sz="4" w:space="0" w:color="000001"/>
           <w:left w:val="single" w:sz="4" w:space="0" w:color="000001"/>
@@ -5805,7 +5876,7 @@
         </w:tblBorders>
         <w:tblCellMar>
           <w:top w:w="0" w:type="dxa"/>
-          <w:left w:w="93" w:type="dxa"/>
+          <w:left w:w="88" w:type="dxa"/>
           <w:bottom w:w="0" w:type="dxa"/>
           <w:right w:w="108" w:type="dxa"/>
         </w:tblCellMar>
@@ -5832,7 +5903,7 @@
             </w:tcBorders>
             <w:shd w:color="auto" w:fill="auto" w:val="clear"/>
             <w:tcMar>
-              <w:left w:w="93" w:type="dxa"/>
+              <w:left w:w="88" w:type="dxa"/>
             </w:tcMar>
           </w:tcPr>
           <w:p>
@@ -5871,7 +5942,7 @@
             </w:tcBorders>
             <w:shd w:color="auto" w:fill="auto" w:val="clear"/>
             <w:tcMar>
-              <w:left w:w="93" w:type="dxa"/>
+              <w:left w:w="88" w:type="dxa"/>
             </w:tcMar>
           </w:tcPr>
           <w:p>
@@ -5905,7 +5976,7 @@
             </w:tcBorders>
             <w:shd w:color="auto" w:fill="auto" w:val="clear"/>
             <w:tcMar>
-              <w:left w:w="93" w:type="dxa"/>
+              <w:left w:w="88" w:type="dxa"/>
             </w:tcMar>
           </w:tcPr>
           <w:p>
@@ -5944,7 +6015,7 @@
             </w:tcBorders>
             <w:shd w:fill="auto" w:val="clear"/>
             <w:tcMar>
-              <w:left w:w="93" w:type="dxa"/>
+              <w:left w:w="88" w:type="dxa"/>
             </w:tcMar>
           </w:tcPr>
           <w:p>
@@ -5988,7 +6059,7 @@
             </w:tcBorders>
             <w:shd w:color="auto" w:fill="auto" w:val="clear"/>
             <w:tcMar>
-              <w:left w:w="93" w:type="dxa"/>
+              <w:left w:w="88" w:type="dxa"/>
             </w:tcMar>
             <w:vAlign w:val="center"/>
           </w:tcPr>
@@ -6024,7 +6095,7 @@
             </w:tcBorders>
             <w:shd w:color="auto" w:fill="auto" w:val="clear"/>
             <w:tcMar>
-              <w:left w:w="93" w:type="dxa"/>
+              <w:left w:w="88" w:type="dxa"/>
             </w:tcMar>
             <w:vAlign w:val="center"/>
           </w:tcPr>
@@ -6060,7 +6131,7 @@
             </w:tcBorders>
             <w:shd w:color="auto" w:fill="auto" w:val="clear"/>
             <w:tcMar>
-              <w:left w:w="93" w:type="dxa"/>
+              <w:left w:w="88" w:type="dxa"/>
             </w:tcMar>
             <w:vAlign w:val="center"/>
           </w:tcPr>
@@ -6096,7 +6167,7 @@
             </w:tcBorders>
             <w:shd w:fill="auto" w:val="clear"/>
             <w:tcMar>
-              <w:left w:w="93" w:type="dxa"/>
+              <w:left w:w="88" w:type="dxa"/>
             </w:tcMar>
           </w:tcPr>
           <w:p>
@@ -6134,7 +6205,7 @@
             </w:tcBorders>
             <w:shd w:color="auto" w:fill="auto" w:val="clear"/>
             <w:tcMar>
-              <w:left w:w="93" w:type="dxa"/>
+              <w:left w:w="88" w:type="dxa"/>
             </w:tcMar>
             <w:vAlign w:val="center"/>
           </w:tcPr>
@@ -6170,7 +6241,7 @@
             </w:tcBorders>
             <w:shd w:color="auto" w:fill="auto" w:val="clear"/>
             <w:tcMar>
-              <w:left w:w="93" w:type="dxa"/>
+              <w:left w:w="88" w:type="dxa"/>
             </w:tcMar>
             <w:vAlign w:val="center"/>
           </w:tcPr>
@@ -6206,7 +6277,7 @@
             </w:tcBorders>
             <w:shd w:color="auto" w:fill="auto" w:val="clear"/>
             <w:tcMar>
-              <w:left w:w="93" w:type="dxa"/>
+              <w:left w:w="88" w:type="dxa"/>
             </w:tcMar>
             <w:vAlign w:val="center"/>
           </w:tcPr>
@@ -6242,7 +6313,7 @@
             </w:tcBorders>
             <w:shd w:fill="auto" w:val="clear"/>
             <w:tcMar>
-              <w:left w:w="93" w:type="dxa"/>
+              <w:left w:w="88" w:type="dxa"/>
             </w:tcMar>
           </w:tcPr>
           <w:p>
@@ -6559,21 +6630,7 @@
           <w:rFonts w:cs="Arial" w:ascii="Arial" w:hAnsi="Arial"/>
           <w:color w:val="000000" w:themeColor="text1"/>
         </w:rPr>
-        <w:t>JavaScrip, licen</w:t>
-      </w:r>
-      <w:r>
-        <w:rPr>
-          <w:rFonts w:cs="Arial" w:ascii="Arial" w:hAnsi="Arial"/>
-          <w:color w:val="000000" w:themeColor="text1"/>
-        </w:rPr>
-        <w:t>ç</w:t>
-      </w:r>
-      <w:r>
-        <w:rPr>
-          <w:rFonts w:cs="Arial" w:ascii="Arial" w:hAnsi="Arial"/>
-          <w:color w:val="000000" w:themeColor="text1"/>
-        </w:rPr>
-        <w:t>a gratuita;</w:t>
+        <w:t>JavaScrip, licença gratuita;</w:t>
       </w:r>
     </w:p>
     <w:p>
@@ -6584,16 +6641,28 @@
           <w:numId w:val="3"/>
         </w:numPr>
         <w:spacing w:lineRule="auto" w:line="360"/>
-        <w:rPr>
+        <w:rPr/>
+      </w:pPr>
+      <w:r>
+        <w:rPr>
+          <w:rFonts w:cs="Arial" w:ascii="Arial" w:hAnsi="Arial"/>
           <w:color w:val="000000" w:themeColor="text1"/>
         </w:rPr>
-      </w:pPr>
+        <w:t xml:space="preserve">Google Maps API, gratuita </w:t>
+      </w:r>
       <w:r>
         <w:rPr>
           <w:rFonts w:cs="Arial" w:ascii="Arial" w:hAnsi="Arial"/>
           <w:color w:val="000000" w:themeColor="text1"/>
         </w:rPr>
-        <w:t>Google Maps API, gratuita de desenvolvimento;</w:t>
+        <w:t>para</w:t>
+      </w:r>
+      <w:r>
+        <w:rPr>
+          <w:rFonts w:cs="Arial" w:ascii="Arial" w:hAnsi="Arial"/>
+          <w:color w:val="000000" w:themeColor="text1"/>
+        </w:rPr>
+        <w:t xml:space="preserve"> desenvolvimento;</w:t>
       </w:r>
     </w:p>
     <w:p>
@@ -7961,6 +8030,21 @@
   </w:style>
   <w:style w:type="character" w:styleId="ListLabel6">
     <w:name w:val="ListLabel 6"/>
+    <w:qFormat/>
+    <w:rPr>
+      <w:rFonts w:ascii="Arial" w:hAnsi="Arial"/>
+      <w:b/>
+    </w:rPr>
+  </w:style>
+  <w:style w:type="character" w:styleId="ListLabel7">
+    <w:name w:val="ListLabel 7"/>
+    <w:qFormat/>
+    <w:rPr>
+      <w:rFonts w:ascii="Arial" w:hAnsi="Arial" w:cs="Symbol"/>
+    </w:rPr>
+  </w:style>
+  <w:style w:type="character" w:styleId="ListLabel8">
+    <w:name w:val="ListLabel 8"/>
     <w:qFormat/>
     <w:rPr>
       <w:rFonts w:ascii="Arial" w:hAnsi="Arial"/>

</xml_diff>